<commit_message>
Updated report and added rough draft of presentation.
</commit_message>
<xml_diff>
--- a/Course_Project_Edge_Detection_Gapcynski.docx
+++ b/Course_Project_Edge_Detection_Gapcynski.docx
@@ -260,7 +260,7 @@
             </w:rPr>
             <w:fldChar w:fldCharType="separate"/>
           </w:r>
-          <w:hyperlink w:anchor="_Toc532130868" w:history="1">
+          <w:hyperlink w:anchor="_Toc532143770" w:history="1">
             <w:r>
               <w:rPr>
                 <w:rStyle w:val="Hyperlink"/>
@@ -287,7 +287,7 @@
                 <w:noProof/>
                 <w:webHidden/>
               </w:rPr>
-              <w:instrText xml:space="preserve"> PAGEREF _Toc532130868 \h </w:instrText>
+              <w:instrText xml:space="preserve"> PAGEREF _Toc532143770 \h </w:instrText>
             </w:r>
             <w:r>
               <w:rPr>
@@ -329,7 +329,7 @@
               <w:noProof/>
             </w:rPr>
           </w:pPr>
-          <w:hyperlink w:anchor="_Toc532130869" w:history="1">
+          <w:hyperlink w:anchor="_Toc532143771" w:history="1">
             <w:r>
               <w:rPr>
                 <w:rStyle w:val="Hyperlink"/>
@@ -356,7 +356,7 @@
                 <w:noProof/>
                 <w:webHidden/>
               </w:rPr>
-              <w:instrText xml:space="preserve"> PAGEREF _Toc532130869 \h </w:instrText>
+              <w:instrText xml:space="preserve"> PAGEREF _Toc532143771 \h </w:instrText>
             </w:r>
             <w:r>
               <w:rPr>
@@ -377,6 +377,75 @@
                 <w:webHidden/>
               </w:rPr>
               <w:t>3</w:t>
+            </w:r>
+            <w:r>
+              <w:rPr>
+                <w:noProof/>
+                <w:webHidden/>
+              </w:rPr>
+              <w:fldChar w:fldCharType="end"/>
+            </w:r>
+          </w:hyperlink>
+        </w:p>
+        <w:p>
+          <w:pPr>
+            <w:pStyle w:val="TOC1"/>
+            <w:tabs>
+              <w:tab w:val="right" w:leader="dot" w:pos="9350"/>
+            </w:tabs>
+            <w:rPr>
+              <w:rFonts w:eastAsiaTheme="minorEastAsia"/>
+              <w:noProof/>
+            </w:rPr>
+          </w:pPr>
+          <w:hyperlink w:anchor="_Toc532143772" w:history="1">
+            <w:r>
+              <w:rPr>
+                <w:rStyle w:val="Hyperlink"/>
+                <w:noProof/>
+              </w:rPr>
+              <w:t>Implementation</w:t>
+            </w:r>
+            <w:r>
+              <w:rPr>
+                <w:noProof/>
+                <w:webHidden/>
+              </w:rPr>
+              <w:tab/>
+            </w:r>
+            <w:r>
+              <w:rPr>
+                <w:noProof/>
+                <w:webHidden/>
+              </w:rPr>
+              <w:fldChar w:fldCharType="begin"/>
+            </w:r>
+            <w:r>
+              <w:rPr>
+                <w:noProof/>
+                <w:webHidden/>
+              </w:rPr>
+              <w:instrText xml:space="preserve"> PAGEREF _Toc532143772 \h </w:instrText>
+            </w:r>
+            <w:r>
+              <w:rPr>
+                <w:noProof/>
+                <w:webHidden/>
+              </w:rPr>
+            </w:r>
+            <w:r>
+              <w:rPr>
+                <w:noProof/>
+                <w:webHidden/>
+              </w:rPr>
+              <w:fldChar w:fldCharType="separate"/>
+            </w:r>
+            <w:r>
+              <w:rPr>
+                <w:noProof/>
+                <w:webHidden/>
+              </w:rPr>
+              <w:t>4</w:t>
             </w:r>
             <w:r>
               <w:rPr>
@@ -398,13 +467,13 @@
               <w:noProof/>
             </w:rPr>
           </w:pPr>
-          <w:hyperlink w:anchor="_Toc532130870" w:history="1">
+          <w:hyperlink w:anchor="_Toc532143773" w:history="1">
             <w:r>
               <w:rPr>
                 <w:rStyle w:val="Hyperlink"/>
                 <w:noProof/>
               </w:rPr>
-              <w:t>Introduction</w:t>
+              <w:t>Convolution and Kernels</w:t>
             </w:r>
             <w:r>
               <w:rPr>
@@ -425,7 +494,7 @@
                 <w:noProof/>
                 <w:webHidden/>
               </w:rPr>
-              <w:instrText xml:space="preserve"> PAGEREF _Toc532130870 \h </w:instrText>
+              <w:instrText xml:space="preserve"> PAGEREF _Toc532143773 \h </w:instrText>
             </w:r>
             <w:r>
               <w:rPr>
@@ -445,7 +514,283 @@
                 <w:noProof/>
                 <w:webHidden/>
               </w:rPr>
-              <w:t>3</w:t>
+              <w:t>4</w:t>
+            </w:r>
+            <w:r>
+              <w:rPr>
+                <w:noProof/>
+                <w:webHidden/>
+              </w:rPr>
+              <w:fldChar w:fldCharType="end"/>
+            </w:r>
+          </w:hyperlink>
+        </w:p>
+        <w:p>
+          <w:pPr>
+            <w:pStyle w:val="TOC2"/>
+            <w:tabs>
+              <w:tab w:val="right" w:leader="dot" w:pos="9350"/>
+            </w:tabs>
+            <w:rPr>
+              <w:rFonts w:eastAsiaTheme="minorEastAsia"/>
+              <w:noProof/>
+            </w:rPr>
+          </w:pPr>
+          <w:hyperlink w:anchor="_Toc532143774" w:history="1">
+            <w:r>
+              <w:rPr>
+                <w:rStyle w:val="Hyperlink"/>
+                <w:noProof/>
+              </w:rPr>
+              <w:t>General Approach</w:t>
+            </w:r>
+            <w:r>
+              <w:rPr>
+                <w:noProof/>
+                <w:webHidden/>
+              </w:rPr>
+              <w:tab/>
+            </w:r>
+            <w:r>
+              <w:rPr>
+                <w:noProof/>
+                <w:webHidden/>
+              </w:rPr>
+              <w:fldChar w:fldCharType="begin"/>
+            </w:r>
+            <w:r>
+              <w:rPr>
+                <w:noProof/>
+                <w:webHidden/>
+              </w:rPr>
+              <w:instrText xml:space="preserve"> PAGEREF _Toc532143774 \h </w:instrText>
+            </w:r>
+            <w:r>
+              <w:rPr>
+                <w:noProof/>
+                <w:webHidden/>
+              </w:rPr>
+            </w:r>
+            <w:r>
+              <w:rPr>
+                <w:noProof/>
+                <w:webHidden/>
+              </w:rPr>
+              <w:fldChar w:fldCharType="separate"/>
+            </w:r>
+            <w:r>
+              <w:rPr>
+                <w:noProof/>
+                <w:webHidden/>
+              </w:rPr>
+              <w:t>5</w:t>
+            </w:r>
+            <w:r>
+              <w:rPr>
+                <w:noProof/>
+                <w:webHidden/>
+              </w:rPr>
+              <w:fldChar w:fldCharType="end"/>
+            </w:r>
+          </w:hyperlink>
+        </w:p>
+        <w:p>
+          <w:pPr>
+            <w:pStyle w:val="TOC2"/>
+            <w:tabs>
+              <w:tab w:val="right" w:leader="dot" w:pos="9350"/>
+            </w:tabs>
+            <w:rPr>
+              <w:rFonts w:eastAsiaTheme="minorEastAsia"/>
+              <w:noProof/>
+            </w:rPr>
+          </w:pPr>
+          <w:hyperlink w:anchor="_Toc532143775" w:history="1">
+            <w:r>
+              <w:rPr>
+                <w:rStyle w:val="Hyperlink"/>
+                <w:noProof/>
+              </w:rPr>
+              <w:t>CPU Approach</w:t>
+            </w:r>
+            <w:r>
+              <w:rPr>
+                <w:noProof/>
+                <w:webHidden/>
+              </w:rPr>
+              <w:tab/>
+            </w:r>
+            <w:r>
+              <w:rPr>
+                <w:noProof/>
+                <w:webHidden/>
+              </w:rPr>
+              <w:fldChar w:fldCharType="begin"/>
+            </w:r>
+            <w:r>
+              <w:rPr>
+                <w:noProof/>
+                <w:webHidden/>
+              </w:rPr>
+              <w:instrText xml:space="preserve"> PAGEREF _Toc532143775 \h </w:instrText>
+            </w:r>
+            <w:r>
+              <w:rPr>
+                <w:noProof/>
+                <w:webHidden/>
+              </w:rPr>
+            </w:r>
+            <w:r>
+              <w:rPr>
+                <w:noProof/>
+                <w:webHidden/>
+              </w:rPr>
+              <w:fldChar w:fldCharType="separate"/>
+            </w:r>
+            <w:r>
+              <w:rPr>
+                <w:noProof/>
+                <w:webHidden/>
+              </w:rPr>
+              <w:t>6</w:t>
+            </w:r>
+            <w:r>
+              <w:rPr>
+                <w:noProof/>
+                <w:webHidden/>
+              </w:rPr>
+              <w:fldChar w:fldCharType="end"/>
+            </w:r>
+          </w:hyperlink>
+        </w:p>
+        <w:p>
+          <w:pPr>
+            <w:pStyle w:val="TOC2"/>
+            <w:tabs>
+              <w:tab w:val="right" w:leader="dot" w:pos="9350"/>
+            </w:tabs>
+            <w:rPr>
+              <w:rFonts w:eastAsiaTheme="minorEastAsia"/>
+              <w:noProof/>
+            </w:rPr>
+          </w:pPr>
+          <w:hyperlink w:anchor="_Toc532143776" w:history="1">
+            <w:r>
+              <w:rPr>
+                <w:rStyle w:val="Hyperlink"/>
+                <w:noProof/>
+              </w:rPr>
+              <w:t>GPU Approach</w:t>
+            </w:r>
+            <w:r>
+              <w:rPr>
+                <w:noProof/>
+                <w:webHidden/>
+              </w:rPr>
+              <w:tab/>
+            </w:r>
+            <w:r>
+              <w:rPr>
+                <w:noProof/>
+                <w:webHidden/>
+              </w:rPr>
+              <w:fldChar w:fldCharType="begin"/>
+            </w:r>
+            <w:r>
+              <w:rPr>
+                <w:noProof/>
+                <w:webHidden/>
+              </w:rPr>
+              <w:instrText xml:space="preserve"> PAGEREF _Toc532143776 \h </w:instrText>
+            </w:r>
+            <w:r>
+              <w:rPr>
+                <w:noProof/>
+                <w:webHidden/>
+              </w:rPr>
+            </w:r>
+            <w:r>
+              <w:rPr>
+                <w:noProof/>
+                <w:webHidden/>
+              </w:rPr>
+              <w:fldChar w:fldCharType="separate"/>
+            </w:r>
+            <w:r>
+              <w:rPr>
+                <w:noProof/>
+                <w:webHidden/>
+              </w:rPr>
+              <w:t>6</w:t>
+            </w:r>
+            <w:r>
+              <w:rPr>
+                <w:noProof/>
+                <w:webHidden/>
+              </w:rPr>
+              <w:fldChar w:fldCharType="end"/>
+            </w:r>
+          </w:hyperlink>
+        </w:p>
+        <w:p>
+          <w:pPr>
+            <w:pStyle w:val="TOC2"/>
+            <w:tabs>
+              <w:tab w:val="right" w:leader="dot" w:pos="9350"/>
+            </w:tabs>
+            <w:rPr>
+              <w:rFonts w:eastAsiaTheme="minorEastAsia"/>
+              <w:noProof/>
+            </w:rPr>
+          </w:pPr>
+          <w:hyperlink w:anchor="_Toc532143777" w:history="1">
+            <w:r>
+              <w:rPr>
+                <w:rStyle w:val="Hyperlink"/>
+                <w:noProof/>
+              </w:rPr>
+              <w:t>HSV</w:t>
+            </w:r>
+            <w:r>
+              <w:rPr>
+                <w:noProof/>
+                <w:webHidden/>
+              </w:rPr>
+              <w:tab/>
+            </w:r>
+            <w:r>
+              <w:rPr>
+                <w:noProof/>
+                <w:webHidden/>
+              </w:rPr>
+              <w:fldChar w:fldCharType="begin"/>
+            </w:r>
+            <w:r>
+              <w:rPr>
+                <w:noProof/>
+                <w:webHidden/>
+              </w:rPr>
+              <w:instrText xml:space="preserve"> PAGEREF _Toc532143777 \h </w:instrText>
+            </w:r>
+            <w:r>
+              <w:rPr>
+                <w:noProof/>
+                <w:webHidden/>
+              </w:rPr>
+            </w:r>
+            <w:r>
+              <w:rPr>
+                <w:noProof/>
+                <w:webHidden/>
+              </w:rPr>
+              <w:fldChar w:fldCharType="separate"/>
+            </w:r>
+            <w:r>
+              <w:rPr>
+                <w:noProof/>
+                <w:webHidden/>
+              </w:rPr>
+              <w:t>7</w:t>
             </w:r>
             <w:r>
               <w:rPr>
@@ -467,13 +812,13 @@
               <w:noProof/>
             </w:rPr>
           </w:pPr>
-          <w:hyperlink w:anchor="_Toc532130871" w:history="1">
+          <w:hyperlink w:anchor="_Toc532143778" w:history="1">
             <w:r>
               <w:rPr>
                 <w:rStyle w:val="Hyperlink"/>
                 <w:noProof/>
               </w:rPr>
-              <w:t>Implementation</w:t>
+              <w:t>Results and Analysis</w:t>
             </w:r>
             <w:r>
               <w:rPr>
@@ -494,7 +839,7 @@
                 <w:noProof/>
                 <w:webHidden/>
               </w:rPr>
-              <w:instrText xml:space="preserve"> PAGEREF _Toc532130871 \h </w:instrText>
+              <w:instrText xml:space="preserve"> PAGEREF _Toc532143778 \h </w:instrText>
             </w:r>
             <w:r>
               <w:rPr>
@@ -514,7 +859,7 @@
                 <w:noProof/>
                 <w:webHidden/>
               </w:rPr>
-              <w:t>4</w:t>
+              <w:t>8</w:t>
             </w:r>
             <w:r>
               <w:rPr>
@@ -536,13 +881,13 @@
               <w:noProof/>
             </w:rPr>
           </w:pPr>
-          <w:hyperlink w:anchor="_Toc532130872" w:history="1">
+          <w:hyperlink w:anchor="_Toc532143779" w:history="1">
             <w:r>
               <w:rPr>
                 <w:rStyle w:val="Hyperlink"/>
                 <w:noProof/>
               </w:rPr>
-              <w:t>Convolution and Kernels</w:t>
+              <w:t>Grayscale vs HSV</w:t>
             </w:r>
             <w:r>
               <w:rPr>
@@ -563,7 +908,7 @@
                 <w:noProof/>
                 <w:webHidden/>
               </w:rPr>
-              <w:instrText xml:space="preserve"> PAGEREF _Toc532130872 \h </w:instrText>
+              <w:instrText xml:space="preserve"> PAGEREF _Toc532143779 \h </w:instrText>
             </w:r>
             <w:r>
               <w:rPr>
@@ -583,7 +928,214 @@
                 <w:noProof/>
                 <w:webHidden/>
               </w:rPr>
-              <w:t>4</w:t>
+              <w:t>8</w:t>
+            </w:r>
+            <w:r>
+              <w:rPr>
+                <w:noProof/>
+                <w:webHidden/>
+              </w:rPr>
+              <w:fldChar w:fldCharType="end"/>
+            </w:r>
+          </w:hyperlink>
+        </w:p>
+        <w:p>
+          <w:pPr>
+            <w:pStyle w:val="TOC3"/>
+            <w:tabs>
+              <w:tab w:val="right" w:leader="dot" w:pos="9350"/>
+            </w:tabs>
+            <w:rPr>
+              <w:rFonts w:eastAsiaTheme="minorEastAsia"/>
+              <w:noProof/>
+            </w:rPr>
+          </w:pPr>
+          <w:hyperlink w:anchor="_Toc532143780" w:history="1">
+            <w:r>
+              <w:rPr>
+                <w:rStyle w:val="Hyperlink"/>
+                <w:noProof/>
+              </w:rPr>
+              <w:t>Prewitt</w:t>
+            </w:r>
+            <w:r>
+              <w:rPr>
+                <w:noProof/>
+                <w:webHidden/>
+              </w:rPr>
+              <w:tab/>
+            </w:r>
+            <w:r>
+              <w:rPr>
+                <w:noProof/>
+                <w:webHidden/>
+              </w:rPr>
+              <w:fldChar w:fldCharType="begin"/>
+            </w:r>
+            <w:r>
+              <w:rPr>
+                <w:noProof/>
+                <w:webHidden/>
+              </w:rPr>
+              <w:instrText xml:space="preserve"> PAGEREF _Toc532143780 \h </w:instrText>
+            </w:r>
+            <w:r>
+              <w:rPr>
+                <w:noProof/>
+                <w:webHidden/>
+              </w:rPr>
+            </w:r>
+            <w:r>
+              <w:rPr>
+                <w:noProof/>
+                <w:webHidden/>
+              </w:rPr>
+              <w:fldChar w:fldCharType="separate"/>
+            </w:r>
+            <w:r>
+              <w:rPr>
+                <w:noProof/>
+                <w:webHidden/>
+              </w:rPr>
+              <w:t>8</w:t>
+            </w:r>
+            <w:r>
+              <w:rPr>
+                <w:noProof/>
+                <w:webHidden/>
+              </w:rPr>
+              <w:fldChar w:fldCharType="end"/>
+            </w:r>
+          </w:hyperlink>
+        </w:p>
+        <w:p>
+          <w:pPr>
+            <w:pStyle w:val="TOC3"/>
+            <w:tabs>
+              <w:tab w:val="right" w:leader="dot" w:pos="9350"/>
+            </w:tabs>
+            <w:rPr>
+              <w:rFonts w:eastAsiaTheme="minorEastAsia"/>
+              <w:noProof/>
+            </w:rPr>
+          </w:pPr>
+          <w:hyperlink w:anchor="_Toc532143781" w:history="1">
+            <w:r>
+              <w:rPr>
+                <w:rStyle w:val="Hyperlink"/>
+                <w:noProof/>
+              </w:rPr>
+              <w:t>Roberts</w:t>
+            </w:r>
+            <w:r>
+              <w:rPr>
+                <w:noProof/>
+                <w:webHidden/>
+              </w:rPr>
+              <w:tab/>
+            </w:r>
+            <w:r>
+              <w:rPr>
+                <w:noProof/>
+                <w:webHidden/>
+              </w:rPr>
+              <w:fldChar w:fldCharType="begin"/>
+            </w:r>
+            <w:r>
+              <w:rPr>
+                <w:noProof/>
+                <w:webHidden/>
+              </w:rPr>
+              <w:instrText xml:space="preserve"> PAGEREF _Toc532143781 \h </w:instrText>
+            </w:r>
+            <w:r>
+              <w:rPr>
+                <w:noProof/>
+                <w:webHidden/>
+              </w:rPr>
+            </w:r>
+            <w:r>
+              <w:rPr>
+                <w:noProof/>
+                <w:webHidden/>
+              </w:rPr>
+              <w:fldChar w:fldCharType="separate"/>
+            </w:r>
+            <w:r>
+              <w:rPr>
+                <w:noProof/>
+                <w:webHidden/>
+              </w:rPr>
+              <w:t>9</w:t>
+            </w:r>
+            <w:r>
+              <w:rPr>
+                <w:noProof/>
+                <w:webHidden/>
+              </w:rPr>
+              <w:fldChar w:fldCharType="end"/>
+            </w:r>
+          </w:hyperlink>
+        </w:p>
+        <w:p>
+          <w:pPr>
+            <w:pStyle w:val="TOC3"/>
+            <w:tabs>
+              <w:tab w:val="right" w:leader="dot" w:pos="9350"/>
+            </w:tabs>
+            <w:rPr>
+              <w:rFonts w:eastAsiaTheme="minorEastAsia"/>
+              <w:noProof/>
+            </w:rPr>
+          </w:pPr>
+          <w:hyperlink w:anchor="_Toc532143782" w:history="1">
+            <w:r>
+              <w:rPr>
+                <w:rStyle w:val="Hyperlink"/>
+                <w:noProof/>
+              </w:rPr>
+              <w:t>Sobel</w:t>
+            </w:r>
+            <w:r>
+              <w:rPr>
+                <w:noProof/>
+                <w:webHidden/>
+              </w:rPr>
+              <w:tab/>
+            </w:r>
+            <w:r>
+              <w:rPr>
+                <w:noProof/>
+                <w:webHidden/>
+              </w:rPr>
+              <w:fldChar w:fldCharType="begin"/>
+            </w:r>
+            <w:r>
+              <w:rPr>
+                <w:noProof/>
+                <w:webHidden/>
+              </w:rPr>
+              <w:instrText xml:space="preserve"> PAGEREF _Toc532143782 \h </w:instrText>
+            </w:r>
+            <w:r>
+              <w:rPr>
+                <w:noProof/>
+                <w:webHidden/>
+              </w:rPr>
+            </w:r>
+            <w:r>
+              <w:rPr>
+                <w:noProof/>
+                <w:webHidden/>
+              </w:rPr>
+              <w:fldChar w:fldCharType="separate"/>
+            </w:r>
+            <w:r>
+              <w:rPr>
+                <w:noProof/>
+                <w:webHidden/>
+              </w:rPr>
+              <w:t>10</w:t>
             </w:r>
             <w:r>
               <w:rPr>
@@ -605,13 +1157,13 @@
               <w:noProof/>
             </w:rPr>
           </w:pPr>
-          <w:hyperlink w:anchor="_Toc532130873" w:history="1">
+          <w:hyperlink w:anchor="_Toc532143783" w:history="1">
             <w:r>
               <w:rPr>
                 <w:rStyle w:val="Hyperlink"/>
                 <w:noProof/>
               </w:rPr>
-              <w:t>General Approach</w:t>
+              <w:t>Timing Results</w:t>
             </w:r>
             <w:r>
               <w:rPr>
@@ -632,7 +1184,7 @@
                 <w:noProof/>
                 <w:webHidden/>
               </w:rPr>
-              <w:instrText xml:space="preserve"> PAGEREF _Toc532130873 \h </w:instrText>
+              <w:instrText xml:space="preserve"> PAGEREF _Toc532143783 \h </w:instrText>
             </w:r>
             <w:r>
               <w:rPr>
@@ -652,7 +1204,7 @@
                 <w:noProof/>
                 <w:webHidden/>
               </w:rPr>
-              <w:t>5</w:t>
+              <w:t>10</w:t>
             </w:r>
             <w:r>
               <w:rPr>
@@ -674,13 +1226,13 @@
               <w:noProof/>
             </w:rPr>
           </w:pPr>
-          <w:hyperlink w:anchor="_Toc532130874" w:history="1">
+          <w:hyperlink w:anchor="_Toc532143784" w:history="1">
             <w:r>
               <w:rPr>
                 <w:rStyle w:val="Hyperlink"/>
                 <w:noProof/>
               </w:rPr>
-              <w:t>Results and Analysis</w:t>
+              <w:t>Conclusion</w:t>
             </w:r>
             <w:r>
               <w:rPr>
@@ -701,7 +1253,7 @@
                 <w:noProof/>
                 <w:webHidden/>
               </w:rPr>
-              <w:instrText xml:space="preserve"> PAGEREF _Toc532130874 \h </w:instrText>
+              <w:instrText xml:space="preserve"> PAGEREF _Toc532143784 \h </w:instrText>
             </w:r>
             <w:r>
               <w:rPr>
@@ -721,352 +1273,7 @@
                 <w:noProof/>
                 <w:webHidden/>
               </w:rPr>
-              <w:t>8</w:t>
-            </w:r>
-            <w:r>
-              <w:rPr>
-                <w:noProof/>
-                <w:webHidden/>
-              </w:rPr>
-              <w:fldChar w:fldCharType="end"/>
-            </w:r>
-          </w:hyperlink>
-        </w:p>
-        <w:p>
-          <w:pPr>
-            <w:pStyle w:val="TOC2"/>
-            <w:tabs>
-              <w:tab w:val="right" w:leader="dot" w:pos="9350"/>
-            </w:tabs>
-            <w:rPr>
-              <w:rFonts w:eastAsiaTheme="minorEastAsia"/>
-              <w:noProof/>
-            </w:rPr>
-          </w:pPr>
-          <w:hyperlink w:anchor="_Toc532130875" w:history="1">
-            <w:r>
-              <w:rPr>
-                <w:rStyle w:val="Hyperlink"/>
-                <w:noProof/>
-              </w:rPr>
-              <w:t>Grayscale vs HSV</w:t>
-            </w:r>
-            <w:r>
-              <w:rPr>
-                <w:noProof/>
-                <w:webHidden/>
-              </w:rPr>
-              <w:tab/>
-            </w:r>
-            <w:r>
-              <w:rPr>
-                <w:noProof/>
-                <w:webHidden/>
-              </w:rPr>
-              <w:fldChar w:fldCharType="begin"/>
-            </w:r>
-            <w:r>
-              <w:rPr>
-                <w:noProof/>
-                <w:webHidden/>
-              </w:rPr>
-              <w:instrText xml:space="preserve"> PAGEREF _Toc532130875 \h </w:instrText>
-            </w:r>
-            <w:r>
-              <w:rPr>
-                <w:noProof/>
-                <w:webHidden/>
-              </w:rPr>
-            </w:r>
-            <w:r>
-              <w:rPr>
-                <w:noProof/>
-                <w:webHidden/>
-              </w:rPr>
-              <w:fldChar w:fldCharType="separate"/>
-            </w:r>
-            <w:r>
-              <w:rPr>
-                <w:noProof/>
-                <w:webHidden/>
-              </w:rPr>
-              <w:t>8</w:t>
-            </w:r>
-            <w:r>
-              <w:rPr>
-                <w:noProof/>
-                <w:webHidden/>
-              </w:rPr>
-              <w:fldChar w:fldCharType="end"/>
-            </w:r>
-          </w:hyperlink>
-        </w:p>
-        <w:p>
-          <w:pPr>
-            <w:pStyle w:val="TOC3"/>
-            <w:tabs>
-              <w:tab w:val="right" w:leader="dot" w:pos="9350"/>
-            </w:tabs>
-            <w:rPr>
-              <w:rFonts w:eastAsiaTheme="minorEastAsia"/>
-              <w:noProof/>
-            </w:rPr>
-          </w:pPr>
-          <w:hyperlink w:anchor="_Toc532130876" w:history="1">
-            <w:r>
-              <w:rPr>
-                <w:rStyle w:val="Hyperlink"/>
-                <w:noProof/>
-              </w:rPr>
-              <w:t>Prewitt</w:t>
-            </w:r>
-            <w:r>
-              <w:rPr>
-                <w:noProof/>
-                <w:webHidden/>
-              </w:rPr>
-              <w:tab/>
-            </w:r>
-            <w:r>
-              <w:rPr>
-                <w:noProof/>
-                <w:webHidden/>
-              </w:rPr>
-              <w:fldChar w:fldCharType="begin"/>
-            </w:r>
-            <w:r>
-              <w:rPr>
-                <w:noProof/>
-                <w:webHidden/>
-              </w:rPr>
-              <w:instrText xml:space="preserve"> PAGEREF _Toc532130876 \h </w:instrText>
-            </w:r>
-            <w:r>
-              <w:rPr>
-                <w:noProof/>
-                <w:webHidden/>
-              </w:rPr>
-            </w:r>
-            <w:r>
-              <w:rPr>
-                <w:noProof/>
-                <w:webHidden/>
-              </w:rPr>
-              <w:fldChar w:fldCharType="separate"/>
-            </w:r>
-            <w:r>
-              <w:rPr>
-                <w:noProof/>
-                <w:webHidden/>
-              </w:rPr>
-              <w:t>8</w:t>
-            </w:r>
-            <w:r>
-              <w:rPr>
-                <w:noProof/>
-                <w:webHidden/>
-              </w:rPr>
-              <w:fldChar w:fldCharType="end"/>
-            </w:r>
-          </w:hyperlink>
-        </w:p>
-        <w:p>
-          <w:pPr>
-            <w:pStyle w:val="TOC3"/>
-            <w:tabs>
-              <w:tab w:val="right" w:leader="dot" w:pos="9350"/>
-            </w:tabs>
-            <w:rPr>
-              <w:rFonts w:eastAsiaTheme="minorEastAsia"/>
-              <w:noProof/>
-            </w:rPr>
-          </w:pPr>
-          <w:hyperlink w:anchor="_Toc532130877" w:history="1">
-            <w:r>
-              <w:rPr>
-                <w:rStyle w:val="Hyperlink"/>
-                <w:noProof/>
-              </w:rPr>
-              <w:t>Roberts</w:t>
-            </w:r>
-            <w:r>
-              <w:rPr>
-                <w:noProof/>
-                <w:webHidden/>
-              </w:rPr>
-              <w:tab/>
-            </w:r>
-            <w:r>
-              <w:rPr>
-                <w:noProof/>
-                <w:webHidden/>
-              </w:rPr>
-              <w:fldChar w:fldCharType="begin"/>
-            </w:r>
-            <w:r>
-              <w:rPr>
-                <w:noProof/>
-                <w:webHidden/>
-              </w:rPr>
-              <w:instrText xml:space="preserve"> PAGEREF _Toc532130877 \h </w:instrText>
-            </w:r>
-            <w:r>
-              <w:rPr>
-                <w:noProof/>
-                <w:webHidden/>
-              </w:rPr>
-            </w:r>
-            <w:r>
-              <w:rPr>
-                <w:noProof/>
-                <w:webHidden/>
-              </w:rPr>
-              <w:fldChar w:fldCharType="separate"/>
-            </w:r>
-            <w:r>
-              <w:rPr>
-                <w:noProof/>
-                <w:webHidden/>
-              </w:rPr>
-              <w:t>9</w:t>
-            </w:r>
-            <w:r>
-              <w:rPr>
-                <w:noProof/>
-                <w:webHidden/>
-              </w:rPr>
-              <w:fldChar w:fldCharType="end"/>
-            </w:r>
-          </w:hyperlink>
-        </w:p>
-        <w:p>
-          <w:pPr>
-            <w:pStyle w:val="TOC3"/>
-            <w:tabs>
-              <w:tab w:val="right" w:leader="dot" w:pos="9350"/>
-            </w:tabs>
-            <w:rPr>
-              <w:rFonts w:eastAsiaTheme="minorEastAsia"/>
-              <w:noProof/>
-            </w:rPr>
-          </w:pPr>
-          <w:hyperlink w:anchor="_Toc532130878" w:history="1">
-            <w:r>
-              <w:rPr>
-                <w:rStyle w:val="Hyperlink"/>
-                <w:noProof/>
-              </w:rPr>
-              <w:t>Sobel</w:t>
-            </w:r>
-            <w:r>
-              <w:rPr>
-                <w:noProof/>
-                <w:webHidden/>
-              </w:rPr>
-              <w:tab/>
-            </w:r>
-            <w:r>
-              <w:rPr>
-                <w:noProof/>
-                <w:webHidden/>
-              </w:rPr>
-              <w:fldChar w:fldCharType="begin"/>
-            </w:r>
-            <w:r>
-              <w:rPr>
-                <w:noProof/>
-                <w:webHidden/>
-              </w:rPr>
-              <w:instrText xml:space="preserve"> PAGEREF _Toc532130878 \h </w:instrText>
-            </w:r>
-            <w:r>
-              <w:rPr>
-                <w:noProof/>
-                <w:webHidden/>
-              </w:rPr>
-            </w:r>
-            <w:r>
-              <w:rPr>
-                <w:noProof/>
-                <w:webHidden/>
-              </w:rPr>
-              <w:fldChar w:fldCharType="separate"/>
-            </w:r>
-            <w:r>
-              <w:rPr>
-                <w:noProof/>
-                <w:webHidden/>
-              </w:rPr>
-              <w:t>10</w:t>
-            </w:r>
-            <w:r>
-              <w:rPr>
-                <w:noProof/>
-                <w:webHidden/>
-              </w:rPr>
-              <w:fldChar w:fldCharType="end"/>
-            </w:r>
-          </w:hyperlink>
-        </w:p>
-        <w:p>
-          <w:pPr>
-            <w:pStyle w:val="TOC2"/>
-            <w:tabs>
-              <w:tab w:val="right" w:leader="dot" w:pos="9350"/>
-            </w:tabs>
-            <w:rPr>
-              <w:rFonts w:eastAsiaTheme="minorEastAsia"/>
-              <w:noProof/>
-            </w:rPr>
-          </w:pPr>
-          <w:hyperlink w:anchor="_Toc532130879" w:history="1">
-            <w:r>
-              <w:rPr>
-                <w:rStyle w:val="Hyperlink"/>
-                <w:noProof/>
-              </w:rPr>
-              <w:t>Timing Results</w:t>
-            </w:r>
-            <w:r>
-              <w:rPr>
-                <w:noProof/>
-                <w:webHidden/>
-              </w:rPr>
-              <w:tab/>
-            </w:r>
-            <w:r>
-              <w:rPr>
-                <w:noProof/>
-                <w:webHidden/>
-              </w:rPr>
-              <w:fldChar w:fldCharType="begin"/>
-            </w:r>
-            <w:r>
-              <w:rPr>
-                <w:noProof/>
-                <w:webHidden/>
-              </w:rPr>
-              <w:instrText xml:space="preserve"> PAGEREF _Toc532130879 \h </w:instrText>
-            </w:r>
-            <w:r>
-              <w:rPr>
-                <w:noProof/>
-                <w:webHidden/>
-              </w:rPr>
-            </w:r>
-            <w:r>
-              <w:rPr>
-                <w:noProof/>
-                <w:webHidden/>
-              </w:rPr>
-              <w:fldChar w:fldCharType="separate"/>
-            </w:r>
-            <w:r>
-              <w:rPr>
-                <w:noProof/>
-                <w:webHidden/>
-              </w:rPr>
-              <w:t>10</w:t>
+              <w:t>12</w:t>
             </w:r>
             <w:r>
               <w:rPr>
@@ -1088,13 +1295,13 @@
               <w:noProof/>
             </w:rPr>
           </w:pPr>
-          <w:hyperlink w:anchor="_Toc532130880" w:history="1">
+          <w:hyperlink w:anchor="_Toc532143785" w:history="1">
             <w:r>
               <w:rPr>
                 <w:rStyle w:val="Hyperlink"/>
                 <w:noProof/>
               </w:rPr>
-              <w:t>Conclusion</w:t>
+              <w:t>Works Cited</w:t>
             </w:r>
             <w:r>
               <w:rPr>
@@ -1115,76 +1322,7 @@
                 <w:noProof/>
                 <w:webHidden/>
               </w:rPr>
-              <w:instrText xml:space="preserve"> PAGEREF _Toc532130880 \h </w:instrText>
-            </w:r>
-            <w:r>
-              <w:rPr>
-                <w:noProof/>
-                <w:webHidden/>
-              </w:rPr>
-            </w:r>
-            <w:r>
-              <w:rPr>
-                <w:noProof/>
-                <w:webHidden/>
-              </w:rPr>
-              <w:fldChar w:fldCharType="separate"/>
-            </w:r>
-            <w:r>
-              <w:rPr>
-                <w:noProof/>
-                <w:webHidden/>
-              </w:rPr>
-              <w:t>12</w:t>
-            </w:r>
-            <w:r>
-              <w:rPr>
-                <w:noProof/>
-                <w:webHidden/>
-              </w:rPr>
-              <w:fldChar w:fldCharType="end"/>
-            </w:r>
-          </w:hyperlink>
-        </w:p>
-        <w:p>
-          <w:pPr>
-            <w:pStyle w:val="TOC1"/>
-            <w:tabs>
-              <w:tab w:val="right" w:leader="dot" w:pos="9350"/>
-            </w:tabs>
-            <w:rPr>
-              <w:rFonts w:eastAsiaTheme="minorEastAsia"/>
-              <w:noProof/>
-            </w:rPr>
-          </w:pPr>
-          <w:hyperlink w:anchor="_Toc532130881" w:history="1">
-            <w:r>
-              <w:rPr>
-                <w:rStyle w:val="Hyperlink"/>
-                <w:noProof/>
-              </w:rPr>
-              <w:t>Works Cited</w:t>
-            </w:r>
-            <w:r>
-              <w:rPr>
-                <w:noProof/>
-                <w:webHidden/>
-              </w:rPr>
-              <w:tab/>
-            </w:r>
-            <w:r>
-              <w:rPr>
-                <w:noProof/>
-                <w:webHidden/>
-              </w:rPr>
-              <w:fldChar w:fldCharType="begin"/>
-            </w:r>
-            <w:r>
-              <w:rPr>
-                <w:noProof/>
-                <w:webHidden/>
-              </w:rPr>
-              <w:instrText xml:space="preserve"> PAGEREF _Toc532130881 \h </w:instrText>
+              <w:instrText xml:space="preserve"> PAGEREF _Toc532143785 \h </w:instrText>
             </w:r>
             <w:r>
               <w:rPr>
@@ -1245,7 +1383,7 @@
           <w:noProof/>
         </w:rPr>
       </w:pPr>
-      <w:bookmarkStart w:id="0" w:name="_Toc532130868"/>
+      <w:bookmarkStart w:id="0" w:name="_Toc532143770"/>
       <w:r>
         <w:rPr>
           <w:szCs w:val="24"/>
@@ -1286,7 +1424,7 @@
           <w:noProof/>
         </w:rPr>
       </w:pPr>
-      <w:hyperlink w:anchor="_Toc532130913" w:history="1">
+      <w:hyperlink w:anchor="_Toc532133468" w:history="1">
         <w:r>
           <w:rPr>
             <w:rStyle w:val="Hyperlink"/>
@@ -1313,7 +1451,7 @@
             <w:noProof/>
             <w:webHidden/>
           </w:rPr>
-          <w:instrText xml:space="preserve"> PAGEREF _Toc532130913 \h </w:instrText>
+          <w:instrText xml:space="preserve"> PAGEREF _Toc532133468 \h </w:instrText>
         </w:r>
         <w:r>
           <w:rPr>
@@ -1343,6 +1481,8 @@
           <w:fldChar w:fldCharType="end"/>
         </w:r>
       </w:hyperlink>
+      <w:bookmarkStart w:id="1" w:name="_GoBack"/>
+      <w:bookmarkEnd w:id="1"/>
     </w:p>
     <w:p>
       <w:pPr>
@@ -1355,7 +1495,7 @@
           <w:noProof/>
         </w:rPr>
       </w:pPr>
-      <w:hyperlink w:anchor="_Toc532130914" w:history="1">
+      <w:hyperlink w:anchor="_Toc532133469" w:history="1">
         <w:r>
           <w:rPr>
             <w:rStyle w:val="Hyperlink"/>
@@ -1382,7 +1522,7 @@
             <w:noProof/>
             <w:webHidden/>
           </w:rPr>
-          <w:instrText xml:space="preserve"> PAGEREF _Toc532130914 \h </w:instrText>
+          <w:instrText xml:space="preserve"> PAGEREF _Toc532133469 \h </w:instrText>
         </w:r>
         <w:r>
           <w:rPr>
@@ -1424,7 +1564,7 @@
           <w:noProof/>
         </w:rPr>
       </w:pPr>
-      <w:hyperlink w:anchor="_Toc532130915" w:history="1">
+      <w:hyperlink w:anchor="_Toc532133470" w:history="1">
         <w:r>
           <w:rPr>
             <w:rStyle w:val="Hyperlink"/>
@@ -1451,7 +1591,7 @@
             <w:noProof/>
             <w:webHidden/>
           </w:rPr>
-          <w:instrText xml:space="preserve"> PAGEREF _Toc532130915 \h </w:instrText>
+          <w:instrText xml:space="preserve"> PAGEREF _Toc532133470 \h </w:instrText>
         </w:r>
         <w:r>
           <w:rPr>
@@ -1493,7 +1633,7 @@
           <w:noProof/>
         </w:rPr>
       </w:pPr>
-      <w:hyperlink w:anchor="_Toc532130916" w:history="1">
+      <w:hyperlink w:anchor="_Toc532133471" w:history="1">
         <w:r>
           <w:rPr>
             <w:rStyle w:val="Hyperlink"/>
@@ -1520,7 +1660,7 @@
             <w:noProof/>
             <w:webHidden/>
           </w:rPr>
-          <w:instrText xml:space="preserve"> PAGEREF _Toc532130916 \h </w:instrText>
+          <w:instrText xml:space="preserve"> PAGEREF _Toc532133471 \h </w:instrText>
         </w:r>
         <w:r>
           <w:rPr>
@@ -1562,7 +1702,7 @@
           <w:noProof/>
         </w:rPr>
       </w:pPr>
-      <w:hyperlink w:anchor="_Toc532130917" w:history="1">
+      <w:hyperlink w:anchor="_Toc532133472" w:history="1">
         <w:r>
           <w:rPr>
             <w:rStyle w:val="Hyperlink"/>
@@ -1589,7 +1729,7 @@
             <w:noProof/>
             <w:webHidden/>
           </w:rPr>
-          <w:instrText xml:space="preserve"> PAGEREF _Toc532130917 \h </w:instrText>
+          <w:instrText xml:space="preserve"> PAGEREF _Toc532133472 \h </w:instrText>
         </w:r>
         <w:r>
           <w:rPr>
@@ -1631,7 +1771,7 @@
           <w:noProof/>
         </w:rPr>
       </w:pPr>
-      <w:hyperlink w:anchor="_Toc532130918" w:history="1">
+      <w:hyperlink w:anchor="_Toc532133473" w:history="1">
         <w:r>
           <w:rPr>
             <w:rStyle w:val="Hyperlink"/>
@@ -1658,7 +1798,7 @@
             <w:noProof/>
             <w:webHidden/>
           </w:rPr>
-          <w:instrText xml:space="preserve"> PAGEREF _Toc532130918 \h </w:instrText>
+          <w:instrText xml:space="preserve"> PAGEREF _Toc532133473 \h </w:instrText>
         </w:r>
         <w:r>
           <w:rPr>
@@ -1700,7 +1840,7 @@
           <w:noProof/>
         </w:rPr>
       </w:pPr>
-      <w:hyperlink w:anchor="_Toc532130919" w:history="1">
+      <w:hyperlink w:anchor="_Toc532133474" w:history="1">
         <w:r>
           <w:rPr>
             <w:rStyle w:val="Hyperlink"/>
@@ -1727,7 +1867,7 @@
             <w:noProof/>
             <w:webHidden/>
           </w:rPr>
-          <w:instrText xml:space="preserve"> PAGEREF _Toc532130919 \h </w:instrText>
+          <w:instrText xml:space="preserve"> PAGEREF _Toc532133474 \h </w:instrText>
         </w:r>
         <w:r>
           <w:rPr>
@@ -1769,7 +1909,7 @@
           <w:noProof/>
         </w:rPr>
       </w:pPr>
-      <w:hyperlink w:anchor="_Toc532130920" w:history="1">
+      <w:hyperlink w:anchor="_Toc532133475" w:history="1">
         <w:r>
           <w:rPr>
             <w:rStyle w:val="Hyperlink"/>
@@ -1796,7 +1936,7 @@
             <w:noProof/>
             <w:webHidden/>
           </w:rPr>
-          <w:instrText xml:space="preserve"> PAGEREF _Toc532130920 \h </w:instrText>
+          <w:instrText xml:space="preserve"> PAGEREF _Toc532133475 \h </w:instrText>
         </w:r>
         <w:r>
           <w:rPr>
@@ -1838,7 +1978,7 @@
           <w:noProof/>
         </w:rPr>
       </w:pPr>
-      <w:hyperlink w:anchor="_Toc532130921" w:history="1">
+      <w:hyperlink w:anchor="_Toc532133476" w:history="1">
         <w:r>
           <w:rPr>
             <w:rStyle w:val="Hyperlink"/>
@@ -1865,7 +2005,7 @@
             <w:noProof/>
             <w:webHidden/>
           </w:rPr>
-          <w:instrText xml:space="preserve"> PAGEREF _Toc532130921 \h </w:instrText>
+          <w:instrText xml:space="preserve"> PAGEREF _Toc532133476 \h </w:instrText>
         </w:r>
         <w:r>
           <w:rPr>
@@ -1907,7 +2047,7 @@
           <w:noProof/>
         </w:rPr>
       </w:pPr>
-      <w:hyperlink w:anchor="_Toc532130922" w:history="1">
+      <w:hyperlink w:anchor="_Toc532133477" w:history="1">
         <w:r>
           <w:rPr>
             <w:rStyle w:val="Hyperlink"/>
@@ -1934,7 +2074,7 @@
             <w:noProof/>
             <w:webHidden/>
           </w:rPr>
-          <w:instrText xml:space="preserve"> PAGEREF _Toc532130922 \h </w:instrText>
+          <w:instrText xml:space="preserve"> PAGEREF _Toc532133477 \h </w:instrText>
         </w:r>
         <w:r>
           <w:rPr>
@@ -1976,7 +2116,7 @@
           <w:noProof/>
         </w:rPr>
       </w:pPr>
-      <w:hyperlink w:anchor="_Toc532130923" w:history="1">
+      <w:hyperlink w:anchor="_Toc532133478" w:history="1">
         <w:r>
           <w:rPr>
             <w:rStyle w:val="Hyperlink"/>
@@ -2003,7 +2143,7 @@
             <w:noProof/>
             <w:webHidden/>
           </w:rPr>
-          <w:instrText xml:space="preserve"> PAGEREF _Toc532130923 \h </w:instrText>
+          <w:instrText xml:space="preserve"> PAGEREF _Toc532133478 \h </w:instrText>
         </w:r>
         <w:r>
           <w:rPr>
@@ -2045,7 +2185,7 @@
           <w:noProof/>
         </w:rPr>
       </w:pPr>
-      <w:hyperlink w:anchor="_Toc532130924" w:history="1">
+      <w:hyperlink w:anchor="_Toc532133479" w:history="1">
         <w:r>
           <w:rPr>
             <w:rStyle w:val="Hyperlink"/>
@@ -2072,7 +2212,7 @@
             <w:noProof/>
             <w:webHidden/>
           </w:rPr>
-          <w:instrText xml:space="preserve"> PAGEREF _Toc532130924 \h </w:instrText>
+          <w:instrText xml:space="preserve"> PAGEREF _Toc532133479 \h </w:instrText>
         </w:r>
         <w:r>
           <w:rPr>
@@ -2114,7 +2254,7 @@
           <w:noProof/>
         </w:rPr>
       </w:pPr>
-      <w:hyperlink w:anchor="_Toc532130925" w:history="1">
+      <w:hyperlink w:anchor="_Toc532133480" w:history="1">
         <w:r>
           <w:rPr>
             <w:rStyle w:val="Hyperlink"/>
@@ -2141,7 +2281,7 @@
             <w:noProof/>
             <w:webHidden/>
           </w:rPr>
-          <w:instrText xml:space="preserve"> PAGEREF _Toc532130925 \h </w:instrText>
+          <w:instrText xml:space="preserve"> PAGEREF _Toc532133480 \h </w:instrText>
         </w:r>
         <w:r>
           <w:rPr>
@@ -2183,7 +2323,7 @@
           <w:noProof/>
         </w:rPr>
       </w:pPr>
-      <w:hyperlink w:anchor="_Toc532130926" w:history="1">
+      <w:hyperlink w:anchor="_Toc532133481" w:history="1">
         <w:r>
           <w:rPr>
             <w:rStyle w:val="Hyperlink"/>
@@ -2210,7 +2350,7 @@
             <w:noProof/>
             <w:webHidden/>
           </w:rPr>
-          <w:instrText xml:space="preserve"> PAGEREF _Toc532130926 \h </w:instrText>
+          <w:instrText xml:space="preserve"> PAGEREF _Toc532133481 \h </w:instrText>
         </w:r>
         <w:r>
           <w:rPr>
@@ -2252,7 +2392,7 @@
           <w:noProof/>
         </w:rPr>
       </w:pPr>
-      <w:hyperlink w:anchor="_Toc532130927" w:history="1">
+      <w:hyperlink w:anchor="_Toc532133482" w:history="1">
         <w:r>
           <w:rPr>
             <w:rStyle w:val="Hyperlink"/>
@@ -2279,7 +2419,7 @@
             <w:noProof/>
             <w:webHidden/>
           </w:rPr>
-          <w:instrText xml:space="preserve"> PAGEREF _Toc532130927 \h </w:instrText>
+          <w:instrText xml:space="preserve"> PAGEREF _Toc532133482 \h </w:instrText>
         </w:r>
         <w:r>
           <w:rPr>
@@ -2347,29 +2487,13 @@
           <w:szCs w:val="24"/>
         </w:rPr>
       </w:pPr>
-      <w:bookmarkStart w:id="1" w:name="_Toc532130869"/>
+      <w:bookmarkStart w:id="2" w:name="_Toc532143771"/>
       <w:r>
         <w:rPr>
           <w:szCs w:val="24"/>
         </w:rPr>
         <w:lastRenderedPageBreak/>
         <w:t>Project Overview</w:t>
-      </w:r>
-      <w:bookmarkEnd w:id="1"/>
-    </w:p>
-    <w:p>
-      <w:pPr>
-        <w:pStyle w:val="Heading2"/>
-        <w:rPr>
-          <w:sz w:val="28"/>
-        </w:rPr>
-      </w:pPr>
-      <w:bookmarkStart w:id="2" w:name="_Toc532130870"/>
-      <w:r>
-        <w:rPr>
-          <w:sz w:val="28"/>
-        </w:rPr>
-        <w:t>Introduction</w:t>
       </w:r>
       <w:bookmarkEnd w:id="2"/>
     </w:p>
@@ -2904,7 +3028,7 @@
           <w:szCs w:val="24"/>
         </w:rPr>
       </w:pPr>
-      <w:bookmarkStart w:id="3" w:name="_Toc532130871"/>
+      <w:bookmarkStart w:id="3" w:name="_Toc532143772"/>
       <w:r>
         <w:rPr>
           <w:szCs w:val="24"/>
@@ -2921,7 +3045,7 @@
           <w:sz w:val="28"/>
         </w:rPr>
       </w:pPr>
-      <w:bookmarkStart w:id="4" w:name="_Toc532130872"/>
+      <w:bookmarkStart w:id="4" w:name="_Toc532143773"/>
       <w:r>
         <w:rPr>
           <w:sz w:val="28"/>
@@ -3205,7 +3329,7 @@
           <w:szCs w:val="24"/>
         </w:rPr>
       </w:pPr>
-      <w:bookmarkStart w:id="5" w:name="_Toc532130913"/>
+      <w:bookmarkStart w:id="5" w:name="_Toc532133468"/>
       <w:r>
         <w:rPr>
           <w:sz w:val="20"/>
@@ -3878,7 +4002,7 @@
           <w:sz w:val="20"/>
         </w:rPr>
       </w:pPr>
-      <w:bookmarkStart w:id="6" w:name="_Toc532130914"/>
+      <w:bookmarkStart w:id="6" w:name="_Toc532133469"/>
       <w:r>
         <w:rPr>
           <w:sz w:val="20"/>
@@ -4336,7 +4460,7 @@
           <w:sz w:val="20"/>
         </w:rPr>
       </w:pPr>
-      <w:bookmarkStart w:id="7" w:name="_Toc532130915"/>
+      <w:bookmarkStart w:id="7" w:name="_Toc532133470"/>
       <w:r>
         <w:rPr>
           <w:sz w:val="20"/>
@@ -4795,7 +4919,7 @@
           <w:sz w:val="20"/>
         </w:rPr>
       </w:pPr>
-      <w:bookmarkStart w:id="8" w:name="_Toc532130916"/>
+      <w:bookmarkStart w:id="8" w:name="_Toc532133471"/>
       <w:r>
         <w:rPr>
           <w:sz w:val="20"/>
@@ -4852,7 +4976,7 @@
           <w:sz w:val="28"/>
         </w:rPr>
       </w:pPr>
-      <w:bookmarkStart w:id="9" w:name="_Toc532130873"/>
+      <w:bookmarkStart w:id="9" w:name="_Toc532143774"/>
       <w:r>
         <w:rPr>
           <w:sz w:val="28"/>
@@ -5233,7 +5357,7 @@
           <w:sz w:val="24"/>
           <w:szCs w:val="24"/>
         </w:rPr>
-        <w:t xml:space="preserve">was because </w:t>
+        <w:t xml:space="preserve">because </w:t>
       </w:r>
       <w:r>
         <w:rPr>
@@ -5779,7 +5903,7 @@
           <w:sz w:val="22"/>
         </w:rPr>
       </w:pPr>
-      <w:bookmarkStart w:id="10" w:name="_Toc532130917"/>
+      <w:bookmarkStart w:id="10" w:name="_Toc532133472"/>
       <w:r>
         <w:rPr>
           <w:sz w:val="20"/>
@@ -5827,116 +5951,21 @@
     </w:p>
     <w:p>
       <w:pPr>
-        <w:rPr>
-          <w:sz w:val="24"/>
-          <w:szCs w:val="24"/>
-        </w:rPr>
-      </w:pPr>
-      <w:r>
-        <w:rPr>
-          <w:sz w:val="24"/>
-          <w:szCs w:val="24"/>
-        </w:rPr>
-        <w:t xml:space="preserve">Once I had my strategy down for convolving grayscale and color images, I then </w:t>
-      </w:r>
-      <w:r>
-        <w:rPr>
-          <w:sz w:val="24"/>
-          <w:szCs w:val="24"/>
-        </w:rPr>
-        <w:t xml:space="preserve">implemented the convolution algorithm on the CPU. This was pretty straight forward, as it simply required iterating over every pixel of the image and applying the </w:t>
-      </w:r>
-      <w:r>
-        <w:rPr>
-          <w:sz w:val="24"/>
-          <w:szCs w:val="24"/>
-        </w:rPr>
-        <w:t>gradient operator</w:t>
-      </w:r>
-      <w:r>
-        <w:rPr>
-          <w:sz w:val="24"/>
-          <w:szCs w:val="24"/>
-        </w:rPr>
-        <w:t xml:space="preserve"> (</w:t>
-      </w:r>
-      <w:r>
-        <w:rPr>
-          <w:sz w:val="24"/>
-          <w:szCs w:val="24"/>
-        </w:rPr>
-        <w:t>row and column kernels</w:t>
-      </w:r>
-      <w:r>
-        <w:rPr>
-          <w:sz w:val="24"/>
-          <w:szCs w:val="24"/>
-        </w:rPr>
-        <w:t xml:space="preserve">) to each 3x3 set of pixels. </w:t>
-      </w:r>
-      <w:r>
-        <w:rPr>
-          <w:sz w:val="24"/>
-          <w:szCs w:val="24"/>
-        </w:rPr>
-        <w:t>As stated earlier</w:t>
-      </w:r>
-      <w:r>
-        <w:rPr>
-          <w:sz w:val="24"/>
-          <w:szCs w:val="24"/>
-        </w:rPr>
-        <w:t>, I chose to ignore the outer</w:t>
-      </w:r>
-      <w:r>
-        <w:rPr>
-          <w:sz w:val="24"/>
-          <w:szCs w:val="24"/>
-        </w:rPr>
-        <w:t>most</w:t>
-      </w:r>
-      <w:r>
-        <w:rPr>
-          <w:sz w:val="24"/>
-          <w:szCs w:val="24"/>
-        </w:rPr>
-        <w:t xml:space="preserve"> pixel rows/columns </w:t>
-      </w:r>
-      <w:r>
-        <w:rPr>
-          <w:sz w:val="24"/>
-          <w:szCs w:val="24"/>
-        </w:rPr>
-        <w:t>to avoid dealing with neighbors outside of the image boundaries</w:t>
-      </w:r>
-      <w:r>
-        <w:rPr>
-          <w:sz w:val="24"/>
-          <w:szCs w:val="24"/>
-        </w:rPr>
-        <w:t>.</w:t>
-      </w:r>
-      <w:r>
-        <w:rPr>
-          <w:sz w:val="24"/>
-          <w:szCs w:val="24"/>
-        </w:rPr>
-        <w:t xml:space="preserve"> </w:t>
-      </w:r>
-      <w:r>
-        <w:rPr>
-          <w:sz w:val="24"/>
-          <w:szCs w:val="24"/>
-        </w:rPr>
-        <w:t>After that, the magnitude of the row and column convolution results needs to be calculated to find the intensity of the edge at that pixel location</w:t>
-      </w:r>
-      <w:r>
-        <w:rPr>
-          <w:sz w:val="24"/>
-          <w:szCs w:val="24"/>
-        </w:rPr>
-        <w:t>.</w:t>
-      </w:r>
+        <w:pStyle w:val="Heading2"/>
+        <w:rPr>
+          <w:sz w:val="28"/>
+          <w:szCs w:val="24"/>
+        </w:rPr>
+      </w:pPr>
+      <w:bookmarkStart w:id="11" w:name="_Toc532143775"/>
+      <w:r>
+        <w:rPr>
+          <w:sz w:val="28"/>
+          <w:szCs w:val="24"/>
+        </w:rPr>
+        <w:t>CPU Approach</w:t>
+      </w:r>
+      <w:bookmarkEnd w:id="11"/>
     </w:p>
     <w:p>
       <w:pPr>
@@ -5950,44 +5979,84 @@
           <w:sz w:val="24"/>
           <w:szCs w:val="24"/>
         </w:rPr>
-        <w:t xml:space="preserve">When it came time to implement the convolution algorithm on the </w:t>
-      </w:r>
-      <w:proofErr w:type="gramStart"/>
-      <w:r>
-        <w:rPr>
-          <w:sz w:val="24"/>
-          <w:szCs w:val="24"/>
-        </w:rPr>
-        <w:t>GPU</w:t>
-      </w:r>
-      <w:proofErr w:type="gramEnd"/>
-      <w:r>
-        <w:rPr>
-          <w:sz w:val="24"/>
-          <w:szCs w:val="24"/>
-        </w:rPr>
-        <w:t xml:space="preserve"> I </w:t>
-      </w:r>
-      <w:r>
-        <w:rPr>
-          <w:sz w:val="24"/>
-          <w:szCs w:val="24"/>
-        </w:rPr>
-        <w:t>knew</w:t>
-      </w:r>
-      <w:r>
-        <w:rPr>
-          <w:sz w:val="24"/>
-          <w:szCs w:val="24"/>
-        </w:rPr>
-        <w:t xml:space="preserve"> I </w:t>
-      </w:r>
-      <w:r>
-        <w:rPr>
-          <w:sz w:val="24"/>
-          <w:szCs w:val="24"/>
-        </w:rPr>
-        <w:t>needed to</w:t>
+        <w:t xml:space="preserve">Once I had my strategy down for convolving grayscale and color images, I then </w:t>
+      </w:r>
+      <w:r>
+        <w:rPr>
+          <w:sz w:val="24"/>
+          <w:szCs w:val="24"/>
+        </w:rPr>
+        <w:t xml:space="preserve">implemented the convolution algorithm on the CPU. This was pretty straight forward, as it simply required iterating over every pixel of the image and applying the </w:t>
+      </w:r>
+      <w:r>
+        <w:rPr>
+          <w:sz w:val="24"/>
+          <w:szCs w:val="24"/>
+        </w:rPr>
+        <w:t>gradient operator</w:t>
+      </w:r>
+      <w:r>
+        <w:rPr>
+          <w:sz w:val="24"/>
+          <w:szCs w:val="24"/>
+        </w:rPr>
+        <w:t xml:space="preserve"> (</w:t>
+      </w:r>
+      <w:r>
+        <w:rPr>
+          <w:sz w:val="24"/>
+          <w:szCs w:val="24"/>
+        </w:rPr>
+        <w:t>row and column kernels</w:t>
+      </w:r>
+      <w:r>
+        <w:rPr>
+          <w:sz w:val="24"/>
+          <w:szCs w:val="24"/>
+        </w:rPr>
+        <w:t xml:space="preserve">) to each 3x3 set of pixels. </w:t>
+      </w:r>
+      <w:r>
+        <w:rPr>
+          <w:sz w:val="24"/>
+          <w:szCs w:val="24"/>
+        </w:rPr>
+        <w:t>As stated earlier</w:t>
+      </w:r>
+      <w:r>
+        <w:rPr>
+          <w:sz w:val="24"/>
+          <w:szCs w:val="24"/>
+        </w:rPr>
+        <w:t>, I chose to ignore the outer</w:t>
+      </w:r>
+      <w:r>
+        <w:rPr>
+          <w:sz w:val="24"/>
+          <w:szCs w:val="24"/>
+        </w:rPr>
+        <w:t>most</w:t>
+      </w:r>
+      <w:r>
+        <w:rPr>
+          <w:sz w:val="24"/>
+          <w:szCs w:val="24"/>
+        </w:rPr>
+        <w:t xml:space="preserve"> pixel rows/columns </w:t>
+      </w:r>
+      <w:r>
+        <w:rPr>
+          <w:sz w:val="24"/>
+          <w:szCs w:val="24"/>
+        </w:rPr>
+        <w:t>to avoid dealing with neighbors outside of the image boundaries</w:t>
+      </w:r>
+      <w:r>
+        <w:rPr>
+          <w:sz w:val="24"/>
+          <w:szCs w:val="24"/>
+        </w:rPr>
+        <w:t>.</w:t>
       </w:r>
       <w:r>
         <w:rPr>
@@ -6001,158 +6070,268 @@
           <w:sz w:val="24"/>
           <w:szCs w:val="24"/>
         </w:rPr>
-        <w:t>reuse</w:t>
-      </w:r>
-      <w:r>
-        <w:rPr>
-          <w:sz w:val="24"/>
-          <w:szCs w:val="24"/>
-        </w:rPr>
-        <w:t xml:space="preserve"> as much code as possible between the CPU and GPU in order to properly compare the two devices. </w:t>
-      </w:r>
-      <w:r>
-        <w:rPr>
-          <w:sz w:val="24"/>
-          <w:szCs w:val="24"/>
-        </w:rPr>
-        <w:t xml:space="preserve">This turned out to be rather straight forward, as the code that </w:t>
-      </w:r>
-      <w:r>
-        <w:rPr>
-          <w:sz w:val="24"/>
-          <w:szCs w:val="24"/>
-        </w:rPr>
-        <w:t>applied</w:t>
-      </w:r>
-      <w:r>
-        <w:rPr>
-          <w:sz w:val="24"/>
-          <w:szCs w:val="24"/>
-        </w:rPr>
-        <w:t xml:space="preserve"> a filter to image data on the CPU was already processing a single pixel at a time in an iterative fashion. Because of this, I was able to </w:t>
-      </w:r>
-      <w:r>
-        <w:rPr>
-          <w:sz w:val="24"/>
-          <w:szCs w:val="24"/>
-        </w:rPr>
-        <w:t xml:space="preserve">move the </w:t>
-      </w:r>
-      <w:r>
-        <w:rPr>
-          <w:sz w:val="24"/>
-          <w:szCs w:val="24"/>
-        </w:rPr>
-        <w:t>logic that operated on a single pixel into a method that was used on the host and device.</w:t>
-      </w:r>
-      <w:r>
-        <w:rPr>
-          <w:sz w:val="24"/>
-          <w:szCs w:val="24"/>
-        </w:rPr>
-        <w:t xml:space="preserve"> </w:t>
-      </w:r>
-      <w:r>
-        <w:rPr>
-          <w:sz w:val="24"/>
-          <w:szCs w:val="24"/>
-        </w:rPr>
-        <w:t>This meant that the only difference between the CPU and GPU was having to copy the filter and image data to the device when executing with the GPU.</w:t>
-      </w:r>
-      <w:r>
-        <w:rPr>
-          <w:sz w:val="24"/>
-          <w:szCs w:val="24"/>
-        </w:rPr>
-        <w:t xml:space="preserve"> </w:t>
-      </w:r>
-      <w:r>
-        <w:rPr>
-          <w:sz w:val="24"/>
-          <w:szCs w:val="24"/>
-        </w:rPr>
-        <w:t xml:space="preserve">As for executing the GPU kernel, I chose to utilize a </w:t>
-      </w:r>
-      <w:r>
-        <w:rPr>
-          <w:sz w:val="24"/>
-          <w:szCs w:val="24"/>
-        </w:rPr>
-        <w:t>two-dimensional</w:t>
-      </w:r>
-      <w:r>
-        <w:rPr>
-          <w:sz w:val="24"/>
-          <w:szCs w:val="24"/>
-        </w:rPr>
-        <w:t xml:space="preserve"> grid made up of 16 x 16 blocks (256 threads)</w:t>
-      </w:r>
-      <w:r>
-        <w:rPr>
-          <w:sz w:val="24"/>
-          <w:szCs w:val="24"/>
-        </w:rPr>
-        <w:t xml:space="preserve"> to process the image data</w:t>
-      </w:r>
-      <w:r>
-        <w:rPr>
-          <w:sz w:val="24"/>
-          <w:szCs w:val="24"/>
-        </w:rPr>
-        <w:t xml:space="preserve">. </w:t>
-      </w:r>
-      <w:r>
-        <w:rPr>
-          <w:sz w:val="24"/>
-          <w:szCs w:val="24"/>
-        </w:rPr>
-        <w:t>I also created two different kernels</w:t>
-      </w:r>
-      <w:r>
-        <w:rPr>
-          <w:sz w:val="24"/>
-          <w:szCs w:val="24"/>
-        </w:rPr>
-        <w:t>,</w:t>
-      </w:r>
-      <w:r>
-        <w:rPr>
-          <w:sz w:val="24"/>
-          <w:szCs w:val="24"/>
-        </w:rPr>
-        <w:t xml:space="preserve"> one using </w:t>
-      </w:r>
-      <w:r>
-        <w:rPr>
-          <w:sz w:val="24"/>
-          <w:szCs w:val="24"/>
-        </w:rPr>
-        <w:t xml:space="preserve">all </w:t>
-      </w:r>
-      <w:r>
-        <w:rPr>
-          <w:sz w:val="24"/>
-          <w:szCs w:val="24"/>
-        </w:rPr>
-        <w:t>global memory, and one using shared memory for the gradient operators</w:t>
-      </w:r>
-      <w:r>
-        <w:rPr>
-          <w:sz w:val="24"/>
-          <w:szCs w:val="24"/>
-        </w:rPr>
-        <w:t>,</w:t>
-      </w:r>
-      <w:r>
-        <w:rPr>
-          <w:sz w:val="24"/>
-          <w:szCs w:val="24"/>
-        </w:rPr>
-        <w:t xml:space="preserve"> to see if shared memory would improve performance on the GPU.</w:t>
+        <w:t>After that, the magnitude of the row and column convolution results needs to be calculated to find the intensity of the edge at that pixel location</w:t>
+      </w:r>
+      <w:r>
+        <w:rPr>
+          <w:sz w:val="24"/>
+          <w:szCs w:val="24"/>
+        </w:rPr>
+        <w:t>.</w:t>
       </w:r>
     </w:p>
     <w:p>
       <w:pPr>
+        <w:pStyle w:val="Heading2"/>
+        <w:rPr>
+          <w:sz w:val="28"/>
+          <w:szCs w:val="24"/>
+        </w:rPr>
+      </w:pPr>
+      <w:bookmarkStart w:id="12" w:name="_Toc532143776"/>
+      <w:r>
+        <w:rPr>
+          <w:sz w:val="28"/>
+          <w:szCs w:val="24"/>
+        </w:rPr>
+        <w:t>GPU Approach</w:t>
+      </w:r>
+      <w:bookmarkEnd w:id="12"/>
+    </w:p>
+    <w:p>
+      <w:pPr>
+        <w:rPr>
+          <w:sz w:val="24"/>
+          <w:szCs w:val="24"/>
+        </w:rPr>
+      </w:pPr>
+      <w:r>
+        <w:rPr>
+          <w:sz w:val="24"/>
+          <w:szCs w:val="24"/>
+        </w:rPr>
+        <w:t xml:space="preserve">When it came time to implement the convolution algorithm on the </w:t>
+      </w:r>
+      <w:proofErr w:type="gramStart"/>
+      <w:r>
+        <w:rPr>
+          <w:sz w:val="24"/>
+          <w:szCs w:val="24"/>
+        </w:rPr>
+        <w:t>GPU</w:t>
+      </w:r>
+      <w:proofErr w:type="gramEnd"/>
+      <w:r>
+        <w:rPr>
+          <w:sz w:val="24"/>
+          <w:szCs w:val="24"/>
+        </w:rPr>
+        <w:t xml:space="preserve"> I </w:t>
+      </w:r>
+      <w:r>
+        <w:rPr>
+          <w:sz w:val="24"/>
+          <w:szCs w:val="24"/>
+        </w:rPr>
+        <w:t>knew</w:t>
+      </w:r>
+      <w:r>
+        <w:rPr>
+          <w:sz w:val="24"/>
+          <w:szCs w:val="24"/>
+        </w:rPr>
+        <w:t xml:space="preserve"> I </w:t>
+      </w:r>
+      <w:r>
+        <w:rPr>
+          <w:sz w:val="24"/>
+          <w:szCs w:val="24"/>
+        </w:rPr>
+        <w:t>needed to</w:t>
+      </w:r>
+      <w:r>
+        <w:rPr>
+          <w:sz w:val="24"/>
+          <w:szCs w:val="24"/>
+        </w:rPr>
+        <w:t xml:space="preserve"> </w:t>
+      </w:r>
+      <w:r>
+        <w:rPr>
+          <w:sz w:val="24"/>
+          <w:szCs w:val="24"/>
+        </w:rPr>
+        <w:t>reuse</w:t>
+      </w:r>
+      <w:r>
+        <w:rPr>
+          <w:sz w:val="24"/>
+          <w:szCs w:val="24"/>
+        </w:rPr>
+        <w:t xml:space="preserve"> as much code as possible between the CPU and GPU in order to properly compare the two devices. </w:t>
+      </w:r>
+      <w:r>
+        <w:rPr>
+          <w:sz w:val="24"/>
+          <w:szCs w:val="24"/>
+        </w:rPr>
+        <w:t xml:space="preserve">This turned out to be rather straight forward, as the code that </w:t>
+      </w:r>
+      <w:r>
+        <w:rPr>
+          <w:sz w:val="24"/>
+          <w:szCs w:val="24"/>
+        </w:rPr>
+        <w:t>applied</w:t>
+      </w:r>
+      <w:r>
+        <w:rPr>
+          <w:sz w:val="24"/>
+          <w:szCs w:val="24"/>
+        </w:rPr>
+        <w:t xml:space="preserve"> a filter to image data on the CPU was already processing a single pixel at a time in an iterative fashion. Because of this, I was able to </w:t>
+      </w:r>
+      <w:r>
+        <w:rPr>
+          <w:sz w:val="24"/>
+          <w:szCs w:val="24"/>
+        </w:rPr>
+        <w:t xml:space="preserve">move the </w:t>
+      </w:r>
+      <w:r>
+        <w:rPr>
+          <w:sz w:val="24"/>
+          <w:szCs w:val="24"/>
+        </w:rPr>
+        <w:t>logic that operated on a single pixel into a method that was used on the host and device.</w:t>
+      </w:r>
+      <w:r>
+        <w:rPr>
+          <w:sz w:val="24"/>
+          <w:szCs w:val="24"/>
+        </w:rPr>
+        <w:t xml:space="preserve"> </w:t>
+      </w:r>
+      <w:r>
+        <w:rPr>
+          <w:sz w:val="24"/>
+          <w:szCs w:val="24"/>
+        </w:rPr>
+        <w:t>This meant that the only difference between the CPU and GPU was having to copy the filter and image data to the device when executing with the GPU.</w:t>
+      </w:r>
+      <w:r>
+        <w:rPr>
+          <w:sz w:val="24"/>
+          <w:szCs w:val="24"/>
+        </w:rPr>
+        <w:t xml:space="preserve"> </w:t>
+      </w:r>
+      <w:r>
+        <w:rPr>
+          <w:sz w:val="24"/>
+          <w:szCs w:val="24"/>
+        </w:rPr>
+        <w:t xml:space="preserve">As for executing the GPU kernel, I chose to utilize a </w:t>
+      </w:r>
+      <w:r>
+        <w:rPr>
+          <w:sz w:val="24"/>
+          <w:szCs w:val="24"/>
+        </w:rPr>
+        <w:t>two-dimensional</w:t>
+      </w:r>
+      <w:r>
+        <w:rPr>
+          <w:sz w:val="24"/>
+          <w:szCs w:val="24"/>
+        </w:rPr>
+        <w:t xml:space="preserve"> grid made up of 16 x 16 blocks (256 threads)</w:t>
+      </w:r>
+      <w:r>
+        <w:rPr>
+          <w:sz w:val="24"/>
+          <w:szCs w:val="24"/>
+        </w:rPr>
+        <w:t xml:space="preserve"> to process the image data</w:t>
+      </w:r>
+      <w:r>
+        <w:rPr>
+          <w:sz w:val="24"/>
+          <w:szCs w:val="24"/>
+        </w:rPr>
+        <w:t xml:space="preserve">. </w:t>
+      </w:r>
+      <w:r>
+        <w:rPr>
+          <w:sz w:val="24"/>
+          <w:szCs w:val="24"/>
+        </w:rPr>
+        <w:t>I also created two different kernels</w:t>
+      </w:r>
+      <w:r>
+        <w:rPr>
+          <w:sz w:val="24"/>
+          <w:szCs w:val="24"/>
+        </w:rPr>
+        <w:t>,</w:t>
+      </w:r>
+      <w:r>
+        <w:rPr>
+          <w:sz w:val="24"/>
+          <w:szCs w:val="24"/>
+        </w:rPr>
+        <w:t xml:space="preserve"> one using </w:t>
+      </w:r>
+      <w:r>
+        <w:rPr>
+          <w:sz w:val="24"/>
+          <w:szCs w:val="24"/>
+        </w:rPr>
+        <w:t xml:space="preserve">all </w:t>
+      </w:r>
+      <w:r>
+        <w:rPr>
+          <w:sz w:val="24"/>
+          <w:szCs w:val="24"/>
+        </w:rPr>
+        <w:t>global memory, and one using shared memory for the gradient operators</w:t>
+      </w:r>
+      <w:r>
+        <w:rPr>
+          <w:sz w:val="24"/>
+          <w:szCs w:val="24"/>
+        </w:rPr>
+        <w:t>,</w:t>
+      </w:r>
+      <w:r>
+        <w:rPr>
+          <w:sz w:val="24"/>
+          <w:szCs w:val="24"/>
+        </w:rPr>
+        <w:t xml:space="preserve"> to see if shared memory would improve performance on the GPU.</w:t>
+      </w:r>
+    </w:p>
+    <w:p>
+      <w:pPr>
+        <w:pStyle w:val="Heading2"/>
+        <w:rPr>
+          <w:sz w:val="28"/>
+          <w:szCs w:val="24"/>
+        </w:rPr>
+      </w:pPr>
+      <w:bookmarkStart w:id="13" w:name="_Toc532143777"/>
+      <w:r>
+        <w:rPr>
+          <w:sz w:val="28"/>
+          <w:szCs w:val="24"/>
+        </w:rPr>
+        <w:lastRenderedPageBreak/>
+        <w:t>HSV</w:t>
+      </w:r>
+      <w:bookmarkEnd w:id="13"/>
+    </w:p>
+    <w:p>
+      <w:pPr>
         <w:rPr>
           <w:sz w:val="24"/>
           <w:szCs w:val="24"/>
@@ -6233,15 +6412,7 @@
           <w:sz w:val="24"/>
           <w:szCs w:val="24"/>
         </w:rPr>
-        <w:t xml:space="preserve">indicates </w:t>
-      </w:r>
-      <w:r>
-        <w:rPr>
-          <w:sz w:val="24"/>
-          <w:szCs w:val="24"/>
-        </w:rPr>
-        <w:lastRenderedPageBreak/>
-        <w:t xml:space="preserve">how similar a color is to red, green, or blue. Saturation </w:t>
+        <w:t xml:space="preserve">indicates how similar a color is to red, green, or blue. Saturation </w:t>
       </w:r>
       <w:r>
         <w:rPr>
@@ -6523,7 +6694,7 @@
           <w:szCs w:val="24"/>
         </w:rPr>
       </w:pPr>
-      <w:bookmarkStart w:id="11" w:name="_Toc532130918"/>
+      <w:bookmarkStart w:id="14" w:name="_Toc532133473"/>
       <w:r>
         <w:rPr>
           <w:sz w:val="20"/>
@@ -6567,7 +6738,7 @@
         </w:rPr>
         <w:t xml:space="preserve"> - Test Image and Hue</w:t>
       </w:r>
-      <w:bookmarkEnd w:id="11"/>
+      <w:bookmarkEnd w:id="14"/>
     </w:p>
     <w:p>
       <w:pPr>
@@ -6694,7 +6865,7 @@
           <w:szCs w:val="24"/>
         </w:rPr>
       </w:pPr>
-      <w:bookmarkStart w:id="12" w:name="_Toc532130919"/>
+      <w:bookmarkStart w:id="15" w:name="_Toc532133474"/>
       <w:r>
         <w:rPr>
           <w:sz w:val="20"/>
@@ -6738,7 +6909,7 @@
         </w:rPr>
         <w:t xml:space="preserve"> - Saturation and Value</w:t>
       </w:r>
-      <w:bookmarkEnd w:id="12"/>
+      <w:bookmarkEnd w:id="15"/>
     </w:p>
     <w:p>
       <w:pPr>
@@ -6762,7 +6933,7 @@
           <w:szCs w:val="24"/>
         </w:rPr>
       </w:pPr>
-      <w:bookmarkStart w:id="13" w:name="_Toc532130874"/>
+      <w:bookmarkStart w:id="16" w:name="_Toc532143778"/>
       <w:r>
         <w:rPr>
           <w:szCs w:val="24"/>
@@ -6776,7 +6947,7 @@
         </w:rPr>
         <w:t xml:space="preserve"> and Analysis</w:t>
       </w:r>
-      <w:bookmarkEnd w:id="13"/>
+      <w:bookmarkEnd w:id="16"/>
     </w:p>
     <w:p>
       <w:pPr>
@@ -6834,14 +7005,14 @@
           <w:sz w:val="28"/>
         </w:rPr>
       </w:pPr>
-      <w:bookmarkStart w:id="14" w:name="_Toc532130875"/>
+      <w:bookmarkStart w:id="17" w:name="_Toc532143779"/>
       <w:r>
         <w:rPr>
           <w:sz w:val="28"/>
         </w:rPr>
         <w:t>Grayscale vs HSV</w:t>
       </w:r>
-      <w:bookmarkEnd w:id="14"/>
+      <w:bookmarkEnd w:id="17"/>
     </w:p>
     <w:p>
       <w:r>
@@ -6852,11 +7023,11 @@
       <w:pPr>
         <w:pStyle w:val="Heading3"/>
       </w:pPr>
-      <w:bookmarkStart w:id="15" w:name="_Toc532130876"/>
+      <w:bookmarkStart w:id="18" w:name="_Toc532143780"/>
       <w:r>
         <w:t>Prewitt</w:t>
       </w:r>
-      <w:bookmarkEnd w:id="15"/>
+      <w:bookmarkEnd w:id="18"/>
     </w:p>
     <w:p>
       <w:pPr>
@@ -6979,7 +7150,7 @@
         <w:pStyle w:val="Caption"/>
         <w:jc w:val="center"/>
       </w:pPr>
-      <w:bookmarkStart w:id="16" w:name="_Toc532130920"/>
+      <w:bookmarkStart w:id="19" w:name="_Toc532133475"/>
       <w:r>
         <w:rPr>
           <w:sz w:val="20"/>
@@ -7023,7 +7194,7 @@
         </w:rPr>
         <w:t xml:space="preserve"> - Prewitt Grayscale and Hue Output</w:t>
       </w:r>
-      <w:bookmarkEnd w:id="16"/>
+      <w:bookmarkEnd w:id="19"/>
     </w:p>
     <w:p>
       <w:pPr>
@@ -7149,7 +7320,7 @@
           <w:sz w:val="22"/>
         </w:rPr>
       </w:pPr>
-      <w:bookmarkStart w:id="17" w:name="_Toc532130921"/>
+      <w:bookmarkStart w:id="20" w:name="_Toc532133476"/>
       <w:r>
         <w:rPr>
           <w:sz w:val="20"/>
@@ -7194,7 +7365,7 @@
         </w:rPr>
         <w:t xml:space="preserve"> - Prewitt Saturation and Value Output</w:t>
       </w:r>
-      <w:bookmarkEnd w:id="17"/>
+      <w:bookmarkEnd w:id="20"/>
     </w:p>
     <w:p>
       <w:r>
@@ -7284,11 +7455,11 @@
       <w:pPr>
         <w:pStyle w:val="Heading3"/>
       </w:pPr>
-      <w:bookmarkStart w:id="18" w:name="_Toc532130877"/>
+      <w:bookmarkStart w:id="21" w:name="_Toc532143781"/>
       <w:r>
         <w:t>Roberts</w:t>
       </w:r>
-      <w:bookmarkEnd w:id="18"/>
+      <w:bookmarkEnd w:id="21"/>
     </w:p>
     <w:p>
       <w:pPr>
@@ -7411,7 +7582,7 @@
         <w:pStyle w:val="Caption"/>
         <w:jc w:val="center"/>
       </w:pPr>
-      <w:bookmarkStart w:id="19" w:name="_Toc532130922"/>
+      <w:bookmarkStart w:id="22" w:name="_Toc532133477"/>
       <w:r>
         <w:rPr>
           <w:sz w:val="20"/>
@@ -7455,7 +7626,7 @@
         </w:rPr>
         <w:t xml:space="preserve"> - Roberts Grayscale and Hue Output</w:t>
       </w:r>
-      <w:bookmarkEnd w:id="19"/>
+      <w:bookmarkEnd w:id="22"/>
     </w:p>
     <w:p>
       <w:pPr>
@@ -7578,7 +7749,7 @@
         <w:pStyle w:val="Caption"/>
         <w:jc w:val="center"/>
       </w:pPr>
-      <w:bookmarkStart w:id="20" w:name="_Toc532130923"/>
+      <w:bookmarkStart w:id="23" w:name="_Toc532133478"/>
       <w:r>
         <w:rPr>
           <w:sz w:val="20"/>
@@ -7622,7 +7793,7 @@
         </w:rPr>
         <w:t xml:space="preserve"> - Roberts Saturation and Value Output</w:t>
       </w:r>
-      <w:bookmarkEnd w:id="20"/>
+      <w:bookmarkEnd w:id="23"/>
     </w:p>
     <w:p>
       <w:r>
@@ -7678,12 +7849,12 @@
       <w:pPr>
         <w:pStyle w:val="Heading3"/>
       </w:pPr>
-      <w:bookmarkStart w:id="21" w:name="_Toc532130878"/>
+      <w:bookmarkStart w:id="24" w:name="_Toc532143782"/>
       <w:r>
         <w:lastRenderedPageBreak/>
         <w:t>Sobel</w:t>
       </w:r>
-      <w:bookmarkEnd w:id="21"/>
+      <w:bookmarkEnd w:id="24"/>
     </w:p>
     <w:p>
       <w:pPr>
@@ -7806,7 +7977,7 @@
         <w:pStyle w:val="Caption"/>
         <w:jc w:val="center"/>
       </w:pPr>
-      <w:bookmarkStart w:id="22" w:name="_Toc532130924"/>
+      <w:bookmarkStart w:id="25" w:name="_Toc532133479"/>
       <w:r>
         <w:rPr>
           <w:sz w:val="20"/>
@@ -7850,7 +8021,7 @@
         </w:rPr>
         <w:t xml:space="preserve"> - Sobel Grayscale and Hue Output</w:t>
       </w:r>
-      <w:bookmarkEnd w:id="22"/>
+      <w:bookmarkEnd w:id="25"/>
     </w:p>
     <w:p>
       <w:pPr>
@@ -7973,7 +8144,7 @@
         <w:pStyle w:val="Caption"/>
         <w:jc w:val="center"/>
       </w:pPr>
-      <w:bookmarkStart w:id="23" w:name="_Toc532130925"/>
+      <w:bookmarkStart w:id="26" w:name="_Toc532133480"/>
       <w:r>
         <w:rPr>
           <w:sz w:val="20"/>
@@ -8017,7 +8188,7 @@
         </w:rPr>
         <w:t xml:space="preserve"> - Sobel Saturation and Value Output</w:t>
       </w:r>
-      <w:bookmarkEnd w:id="23"/>
+      <w:bookmarkEnd w:id="26"/>
     </w:p>
     <w:p>
       <w:r>
@@ -8046,14 +8217,14 @@
           <w:sz w:val="28"/>
         </w:rPr>
       </w:pPr>
-      <w:bookmarkStart w:id="24" w:name="_Toc532130879"/>
+      <w:bookmarkStart w:id="27" w:name="_Toc532143783"/>
       <w:r>
         <w:rPr>
           <w:sz w:val="28"/>
         </w:rPr>
         <w:t>Timing Results</w:t>
       </w:r>
-      <w:bookmarkEnd w:id="24"/>
+      <w:bookmarkEnd w:id="27"/>
     </w:p>
     <w:p>
       <w:pPr>
@@ -9273,7 +9444,7 @@
           <w:szCs w:val="24"/>
         </w:rPr>
       </w:pPr>
-      <w:bookmarkStart w:id="25" w:name="_Toc532130926"/>
+      <w:bookmarkStart w:id="28" w:name="_Toc532133481"/>
       <w:r>
         <w:rPr>
           <w:sz w:val="20"/>
@@ -9317,7 +9488,7 @@
         </w:rPr>
         <w:t xml:space="preserve"> - Timing Results Table</w:t>
       </w:r>
-      <w:bookmarkEnd w:id="25"/>
+      <w:bookmarkEnd w:id="28"/>
     </w:p>
     <w:p>
       <w:pPr>
@@ -9377,7 +9548,7 @@
           <w:szCs w:val="24"/>
         </w:rPr>
       </w:pPr>
-      <w:bookmarkStart w:id="26" w:name="_Toc532130927"/>
+      <w:bookmarkStart w:id="29" w:name="_Toc532133482"/>
       <w:r>
         <w:rPr>
           <w:sz w:val="20"/>
@@ -9421,7 +9592,7 @@
         </w:rPr>
         <w:t xml:space="preserve"> - Timing Results Plot</w:t>
       </w:r>
-      <w:bookmarkEnd w:id="26"/>
+      <w:bookmarkEnd w:id="29"/>
     </w:p>
     <w:p>
       <w:pPr>
@@ -9443,7 +9614,7 @@
           <w:szCs w:val="24"/>
         </w:rPr>
       </w:pPr>
-      <w:bookmarkStart w:id="27" w:name="_Toc532130880"/>
+      <w:bookmarkStart w:id="30" w:name="_Toc532143784"/>
       <w:r>
         <w:rPr>
           <w:szCs w:val="24"/>
@@ -9451,7 +9622,7 @@
         <w:lastRenderedPageBreak/>
         <w:t>Conclusion</w:t>
       </w:r>
-      <w:bookmarkEnd w:id="27"/>
+      <w:bookmarkEnd w:id="30"/>
     </w:p>
     <w:p>
       <w:pPr>
@@ -9694,8 +9865,6 @@
         </w:rPr>
         <w:t xml:space="preserve">also </w:t>
       </w:r>
-      <w:bookmarkStart w:id="28" w:name="_GoBack"/>
-      <w:bookmarkEnd w:id="28"/>
       <w:r>
         <w:rPr>
           <w:sz w:val="24"/>
@@ -9819,7 +9988,7 @@
           <w:szCs w:val="24"/>
         </w:rPr>
       </w:pPr>
-      <w:bookmarkStart w:id="29" w:name="_Toc532130881"/>
+      <w:bookmarkStart w:id="31" w:name="_Toc532143785"/>
       <w:r>
         <w:rPr>
           <w:szCs w:val="24"/>
@@ -9827,7 +9996,7 @@
         <w:lastRenderedPageBreak/>
         <w:t>Works Cited</w:t>
       </w:r>
-      <w:bookmarkEnd w:id="29"/>
+      <w:bookmarkEnd w:id="31"/>
     </w:p>
     <w:p>
       <w:pPr>
@@ -11392,7 +11561,7 @@
 </file>
 
 <file path=customXml/itemProps1.xml><?xml version="1.0" encoding="utf-8"?>
-<ds:datastoreItem xmlns:ds="http://schemas.openxmlformats.org/officeDocument/2006/customXml" ds:itemID="{1118E4A5-CEFB-44A8-ABBB-EEA60AB6C88C}">
+<ds:datastoreItem xmlns:ds="http://schemas.openxmlformats.org/officeDocument/2006/customXml" ds:itemID="{4DD863A5-6AA2-42B2-94B9-BD5E3DE3A9A7}">
   <ds:schemaRefs>
     <ds:schemaRef ds:uri="http://schemas.openxmlformats.org/officeDocument/2006/bibliography"/>
   </ds:schemaRefs>

</xml_diff>

<commit_message>
Updated report and presentation with results from Vocareum.
</commit_message>
<xml_diff>
--- a/Course_Project_Edge_Detection_Gapcynski.docx
+++ b/Course_Project_Edge_Detection_Gapcynski.docx
@@ -260,7 +260,7 @@
             </w:rPr>
             <w:fldChar w:fldCharType="separate"/>
           </w:r>
-          <w:hyperlink w:anchor="_Toc532143770" w:history="1">
+          <w:hyperlink w:anchor="_Toc532155046" w:history="1">
             <w:r>
               <w:rPr>
                 <w:rStyle w:val="Hyperlink"/>
@@ -287,7 +287,7 @@
                 <w:noProof/>
                 <w:webHidden/>
               </w:rPr>
-              <w:instrText xml:space="preserve"> PAGEREF _Toc532143770 \h </w:instrText>
+              <w:instrText xml:space="preserve"> PAGEREF _Toc532155046 \h </w:instrText>
             </w:r>
             <w:r>
               <w:rPr>
@@ -329,7 +329,7 @@
               <w:noProof/>
             </w:rPr>
           </w:pPr>
-          <w:hyperlink w:anchor="_Toc532143771" w:history="1">
+          <w:hyperlink w:anchor="_Toc532155047" w:history="1">
             <w:r>
               <w:rPr>
                 <w:rStyle w:val="Hyperlink"/>
@@ -356,7 +356,7 @@
                 <w:noProof/>
                 <w:webHidden/>
               </w:rPr>
-              <w:instrText xml:space="preserve"> PAGEREF _Toc532143771 \h </w:instrText>
+              <w:instrText xml:space="preserve"> PAGEREF _Toc532155047 \h </w:instrText>
             </w:r>
             <w:r>
               <w:rPr>
@@ -398,7 +398,7 @@
               <w:noProof/>
             </w:rPr>
           </w:pPr>
-          <w:hyperlink w:anchor="_Toc532143772" w:history="1">
+          <w:hyperlink w:anchor="_Toc532155048" w:history="1">
             <w:r>
               <w:rPr>
                 <w:rStyle w:val="Hyperlink"/>
@@ -425,7 +425,7 @@
                 <w:noProof/>
                 <w:webHidden/>
               </w:rPr>
-              <w:instrText xml:space="preserve"> PAGEREF _Toc532143772 \h </w:instrText>
+              <w:instrText xml:space="preserve"> PAGEREF _Toc532155048 \h </w:instrText>
             </w:r>
             <w:r>
               <w:rPr>
@@ -467,7 +467,7 @@
               <w:noProof/>
             </w:rPr>
           </w:pPr>
-          <w:hyperlink w:anchor="_Toc532143773" w:history="1">
+          <w:hyperlink w:anchor="_Toc532155049" w:history="1">
             <w:r>
               <w:rPr>
                 <w:rStyle w:val="Hyperlink"/>
@@ -494,7 +494,7 @@
                 <w:noProof/>
                 <w:webHidden/>
               </w:rPr>
-              <w:instrText xml:space="preserve"> PAGEREF _Toc532143773 \h </w:instrText>
+              <w:instrText xml:space="preserve"> PAGEREF _Toc532155049 \h </w:instrText>
             </w:r>
             <w:r>
               <w:rPr>
@@ -536,7 +536,7 @@
               <w:noProof/>
             </w:rPr>
           </w:pPr>
-          <w:hyperlink w:anchor="_Toc532143774" w:history="1">
+          <w:hyperlink w:anchor="_Toc532155050" w:history="1">
             <w:r>
               <w:rPr>
                 <w:rStyle w:val="Hyperlink"/>
@@ -563,7 +563,7 @@
                 <w:noProof/>
                 <w:webHidden/>
               </w:rPr>
-              <w:instrText xml:space="preserve"> PAGEREF _Toc532143774 \h </w:instrText>
+              <w:instrText xml:space="preserve"> PAGEREF _Toc532155050 \h </w:instrText>
             </w:r>
             <w:r>
               <w:rPr>
@@ -605,7 +605,7 @@
               <w:noProof/>
             </w:rPr>
           </w:pPr>
-          <w:hyperlink w:anchor="_Toc532143775" w:history="1">
+          <w:hyperlink w:anchor="_Toc532155051" w:history="1">
             <w:r>
               <w:rPr>
                 <w:rStyle w:val="Hyperlink"/>
@@ -632,7 +632,7 @@
                 <w:noProof/>
                 <w:webHidden/>
               </w:rPr>
-              <w:instrText xml:space="preserve"> PAGEREF _Toc532143775 \h </w:instrText>
+              <w:instrText xml:space="preserve"> PAGEREF _Toc532155051 \h </w:instrText>
             </w:r>
             <w:r>
               <w:rPr>
@@ -674,7 +674,7 @@
               <w:noProof/>
             </w:rPr>
           </w:pPr>
-          <w:hyperlink w:anchor="_Toc532143776" w:history="1">
+          <w:hyperlink w:anchor="_Toc532155052" w:history="1">
             <w:r>
               <w:rPr>
                 <w:rStyle w:val="Hyperlink"/>
@@ -701,7 +701,7 @@
                 <w:noProof/>
                 <w:webHidden/>
               </w:rPr>
-              <w:instrText xml:space="preserve"> PAGEREF _Toc532143776 \h </w:instrText>
+              <w:instrText xml:space="preserve"> PAGEREF _Toc532155052 \h </w:instrText>
             </w:r>
             <w:r>
               <w:rPr>
@@ -743,7 +743,7 @@
               <w:noProof/>
             </w:rPr>
           </w:pPr>
-          <w:hyperlink w:anchor="_Toc532143777" w:history="1">
+          <w:hyperlink w:anchor="_Toc532155053" w:history="1">
             <w:r>
               <w:rPr>
                 <w:rStyle w:val="Hyperlink"/>
@@ -770,7 +770,7 @@
                 <w:noProof/>
                 <w:webHidden/>
               </w:rPr>
-              <w:instrText xml:space="preserve"> PAGEREF _Toc532143777 \h </w:instrText>
+              <w:instrText xml:space="preserve"> PAGEREF _Toc532155053 \h </w:instrText>
             </w:r>
             <w:r>
               <w:rPr>
@@ -812,7 +812,7 @@
               <w:noProof/>
             </w:rPr>
           </w:pPr>
-          <w:hyperlink w:anchor="_Toc532143778" w:history="1">
+          <w:hyperlink w:anchor="_Toc532155054" w:history="1">
             <w:r>
               <w:rPr>
                 <w:rStyle w:val="Hyperlink"/>
@@ -839,7 +839,7 @@
                 <w:noProof/>
                 <w:webHidden/>
               </w:rPr>
-              <w:instrText xml:space="preserve"> PAGEREF _Toc532143778 \h </w:instrText>
+              <w:instrText xml:space="preserve"> PAGEREF _Toc532155054 \h </w:instrText>
             </w:r>
             <w:r>
               <w:rPr>
@@ -881,7 +881,7 @@
               <w:noProof/>
             </w:rPr>
           </w:pPr>
-          <w:hyperlink w:anchor="_Toc532143779" w:history="1">
+          <w:hyperlink w:anchor="_Toc532155055" w:history="1">
             <w:r>
               <w:rPr>
                 <w:rStyle w:val="Hyperlink"/>
@@ -908,7 +908,7 @@
                 <w:noProof/>
                 <w:webHidden/>
               </w:rPr>
-              <w:instrText xml:space="preserve"> PAGEREF _Toc532143779 \h </w:instrText>
+              <w:instrText xml:space="preserve"> PAGEREF _Toc532155055 \h </w:instrText>
             </w:r>
             <w:r>
               <w:rPr>
@@ -950,7 +950,7 @@
               <w:noProof/>
             </w:rPr>
           </w:pPr>
-          <w:hyperlink w:anchor="_Toc532143780" w:history="1">
+          <w:hyperlink w:anchor="_Toc532155056" w:history="1">
             <w:r>
               <w:rPr>
                 <w:rStyle w:val="Hyperlink"/>
@@ -977,7 +977,7 @@
                 <w:noProof/>
                 <w:webHidden/>
               </w:rPr>
-              <w:instrText xml:space="preserve"> PAGEREF _Toc532143780 \h </w:instrText>
+              <w:instrText xml:space="preserve"> PAGEREF _Toc532155056 \h </w:instrText>
             </w:r>
             <w:r>
               <w:rPr>
@@ -1019,7 +1019,7 @@
               <w:noProof/>
             </w:rPr>
           </w:pPr>
-          <w:hyperlink w:anchor="_Toc532143781" w:history="1">
+          <w:hyperlink w:anchor="_Toc532155057" w:history="1">
             <w:r>
               <w:rPr>
                 <w:rStyle w:val="Hyperlink"/>
@@ -1046,7 +1046,7 @@
                 <w:noProof/>
                 <w:webHidden/>
               </w:rPr>
-              <w:instrText xml:space="preserve"> PAGEREF _Toc532143781 \h </w:instrText>
+              <w:instrText xml:space="preserve"> PAGEREF _Toc532155057 \h </w:instrText>
             </w:r>
             <w:r>
               <w:rPr>
@@ -1088,7 +1088,7 @@
               <w:noProof/>
             </w:rPr>
           </w:pPr>
-          <w:hyperlink w:anchor="_Toc532143782" w:history="1">
+          <w:hyperlink w:anchor="_Toc532155058" w:history="1">
             <w:r>
               <w:rPr>
                 <w:rStyle w:val="Hyperlink"/>
@@ -1115,7 +1115,7 @@
                 <w:noProof/>
                 <w:webHidden/>
               </w:rPr>
-              <w:instrText xml:space="preserve"> PAGEREF _Toc532143782 \h </w:instrText>
+              <w:instrText xml:space="preserve"> PAGEREF _Toc532155058 \h </w:instrText>
             </w:r>
             <w:r>
               <w:rPr>
@@ -1157,7 +1157,7 @@
               <w:noProof/>
             </w:rPr>
           </w:pPr>
-          <w:hyperlink w:anchor="_Toc532143783" w:history="1">
+          <w:hyperlink w:anchor="_Toc532155059" w:history="1">
             <w:r>
               <w:rPr>
                 <w:rStyle w:val="Hyperlink"/>
@@ -1184,7 +1184,7 @@
                 <w:noProof/>
                 <w:webHidden/>
               </w:rPr>
-              <w:instrText xml:space="preserve"> PAGEREF _Toc532143783 \h </w:instrText>
+              <w:instrText xml:space="preserve"> PAGEREF _Toc532155059 \h </w:instrText>
             </w:r>
             <w:r>
               <w:rPr>
@@ -1226,7 +1226,7 @@
               <w:noProof/>
             </w:rPr>
           </w:pPr>
-          <w:hyperlink w:anchor="_Toc532143784" w:history="1">
+          <w:hyperlink w:anchor="_Toc532155060" w:history="1">
             <w:r>
               <w:rPr>
                 <w:rStyle w:val="Hyperlink"/>
@@ -1253,7 +1253,7 @@
                 <w:noProof/>
                 <w:webHidden/>
               </w:rPr>
-              <w:instrText xml:space="preserve"> PAGEREF _Toc532143784 \h </w:instrText>
+              <w:instrText xml:space="preserve"> PAGEREF _Toc532155060 \h </w:instrText>
             </w:r>
             <w:r>
               <w:rPr>
@@ -1295,7 +1295,7 @@
               <w:noProof/>
             </w:rPr>
           </w:pPr>
-          <w:hyperlink w:anchor="_Toc532143785" w:history="1">
+          <w:hyperlink w:anchor="_Toc532155061" w:history="1">
             <w:r>
               <w:rPr>
                 <w:rStyle w:val="Hyperlink"/>
@@ -1322,7 +1322,7 @@
                 <w:noProof/>
                 <w:webHidden/>
               </w:rPr>
-              <w:instrText xml:space="preserve"> PAGEREF _Toc532143785 \h </w:instrText>
+              <w:instrText xml:space="preserve"> PAGEREF _Toc532155061 \h </w:instrText>
             </w:r>
             <w:r>
               <w:rPr>
@@ -1383,7 +1383,7 @@
           <w:noProof/>
         </w:rPr>
       </w:pPr>
-      <w:bookmarkStart w:id="0" w:name="_Toc532143770"/>
+      <w:bookmarkStart w:id="0" w:name="_Toc532155046"/>
       <w:r>
         <w:rPr>
           <w:szCs w:val="24"/>
@@ -1424,7 +1424,7 @@
           <w:noProof/>
         </w:rPr>
       </w:pPr>
-      <w:hyperlink w:anchor="_Toc532133468" w:history="1">
+      <w:hyperlink w:anchor="_Toc532155062" w:history="1">
         <w:r>
           <w:rPr>
             <w:rStyle w:val="Hyperlink"/>
@@ -1451,7 +1451,7 @@
             <w:noProof/>
             <w:webHidden/>
           </w:rPr>
-          <w:instrText xml:space="preserve"> PAGEREF _Toc532133468 \h </w:instrText>
+          <w:instrText xml:space="preserve"> PAGEREF _Toc532155062 \h </w:instrText>
         </w:r>
         <w:r>
           <w:rPr>
@@ -1493,7 +1493,7 @@
           <w:noProof/>
         </w:rPr>
       </w:pPr>
-      <w:hyperlink w:anchor="_Toc532133469" w:history="1">
+      <w:hyperlink w:anchor="_Toc532155063" w:history="1">
         <w:r>
           <w:rPr>
             <w:rStyle w:val="Hyperlink"/>
@@ -1520,7 +1520,7 @@
             <w:noProof/>
             <w:webHidden/>
           </w:rPr>
-          <w:instrText xml:space="preserve"> PAGEREF _Toc532133469 \h </w:instrText>
+          <w:instrText xml:space="preserve"> PAGEREF _Toc532155063 \h </w:instrText>
         </w:r>
         <w:r>
           <w:rPr>
@@ -1562,7 +1562,7 @@
           <w:noProof/>
         </w:rPr>
       </w:pPr>
-      <w:hyperlink w:anchor="_Toc532133470" w:history="1">
+      <w:hyperlink w:anchor="_Toc532155064" w:history="1">
         <w:r>
           <w:rPr>
             <w:rStyle w:val="Hyperlink"/>
@@ -1589,7 +1589,7 @@
             <w:noProof/>
             <w:webHidden/>
           </w:rPr>
-          <w:instrText xml:space="preserve"> PAGEREF _Toc532133470 \h </w:instrText>
+          <w:instrText xml:space="preserve"> PAGEREF _Toc532155064 \h </w:instrText>
         </w:r>
         <w:r>
           <w:rPr>
@@ -1631,7 +1631,7 @@
           <w:noProof/>
         </w:rPr>
       </w:pPr>
-      <w:hyperlink w:anchor="_Toc532133471" w:history="1">
+      <w:hyperlink w:anchor="_Toc532155065" w:history="1">
         <w:r>
           <w:rPr>
             <w:rStyle w:val="Hyperlink"/>
@@ -1658,7 +1658,7 @@
             <w:noProof/>
             <w:webHidden/>
           </w:rPr>
-          <w:instrText xml:space="preserve"> PAGEREF _Toc532133471 \h </w:instrText>
+          <w:instrText xml:space="preserve"> PAGEREF _Toc532155065 \h </w:instrText>
         </w:r>
         <w:r>
           <w:rPr>
@@ -1700,7 +1700,7 @@
           <w:noProof/>
         </w:rPr>
       </w:pPr>
-      <w:hyperlink w:anchor="_Toc532133472" w:history="1">
+      <w:hyperlink w:anchor="_Toc532155066" w:history="1">
         <w:r>
           <w:rPr>
             <w:rStyle w:val="Hyperlink"/>
@@ -1727,7 +1727,7 @@
             <w:noProof/>
             <w:webHidden/>
           </w:rPr>
-          <w:instrText xml:space="preserve"> PAGEREF _Toc532133472 \h </w:instrText>
+          <w:instrText xml:space="preserve"> PAGEREF _Toc532155066 \h </w:instrText>
         </w:r>
         <w:r>
           <w:rPr>
@@ -1769,7 +1769,7 @@
           <w:noProof/>
         </w:rPr>
       </w:pPr>
-      <w:hyperlink w:anchor="_Toc532133473" w:history="1">
+      <w:hyperlink w:anchor="_Toc532155067" w:history="1">
         <w:r>
           <w:rPr>
             <w:rStyle w:val="Hyperlink"/>
@@ -1796,7 +1796,7 @@
             <w:noProof/>
             <w:webHidden/>
           </w:rPr>
-          <w:instrText xml:space="preserve"> PAGEREF _Toc532133473 \h </w:instrText>
+          <w:instrText xml:space="preserve"> PAGEREF _Toc532155067 \h </w:instrText>
         </w:r>
         <w:r>
           <w:rPr>
@@ -1838,7 +1838,7 @@
           <w:noProof/>
         </w:rPr>
       </w:pPr>
-      <w:hyperlink w:anchor="_Toc532133474" w:history="1">
+      <w:hyperlink w:anchor="_Toc532155068" w:history="1">
         <w:r>
           <w:rPr>
             <w:rStyle w:val="Hyperlink"/>
@@ -1865,7 +1865,7 @@
             <w:noProof/>
             <w:webHidden/>
           </w:rPr>
-          <w:instrText xml:space="preserve"> PAGEREF _Toc532133474 \h </w:instrText>
+          <w:instrText xml:space="preserve"> PAGEREF _Toc532155068 \h </w:instrText>
         </w:r>
         <w:r>
           <w:rPr>
@@ -1907,7 +1907,7 @@
           <w:noProof/>
         </w:rPr>
       </w:pPr>
-      <w:hyperlink w:anchor="_Toc532133475" w:history="1">
+      <w:hyperlink w:anchor="_Toc532155069" w:history="1">
         <w:r>
           <w:rPr>
             <w:rStyle w:val="Hyperlink"/>
@@ -1934,7 +1934,7 @@
             <w:noProof/>
             <w:webHidden/>
           </w:rPr>
-          <w:instrText xml:space="preserve"> PAGEREF _Toc532133475 \h </w:instrText>
+          <w:instrText xml:space="preserve"> PAGEREF _Toc532155069 \h </w:instrText>
         </w:r>
         <w:r>
           <w:rPr>
@@ -1976,7 +1976,7 @@
           <w:noProof/>
         </w:rPr>
       </w:pPr>
-      <w:hyperlink w:anchor="_Toc532133476" w:history="1">
+      <w:hyperlink w:anchor="_Toc532155070" w:history="1">
         <w:r>
           <w:rPr>
             <w:rStyle w:val="Hyperlink"/>
@@ -2003,7 +2003,7 @@
             <w:noProof/>
             <w:webHidden/>
           </w:rPr>
-          <w:instrText xml:space="preserve"> PAGEREF _Toc532133476 \h </w:instrText>
+          <w:instrText xml:space="preserve"> PAGEREF _Toc532155070 \h </w:instrText>
         </w:r>
         <w:r>
           <w:rPr>
@@ -2045,7 +2045,7 @@
           <w:noProof/>
         </w:rPr>
       </w:pPr>
-      <w:hyperlink w:anchor="_Toc532133477" w:history="1">
+      <w:hyperlink w:anchor="_Toc532155071" w:history="1">
         <w:r>
           <w:rPr>
             <w:rStyle w:val="Hyperlink"/>
@@ -2072,7 +2072,7 @@
             <w:noProof/>
             <w:webHidden/>
           </w:rPr>
-          <w:instrText xml:space="preserve"> PAGEREF _Toc532133477 \h </w:instrText>
+          <w:instrText xml:space="preserve"> PAGEREF _Toc532155071 \h </w:instrText>
         </w:r>
         <w:r>
           <w:rPr>
@@ -2114,7 +2114,7 @@
           <w:noProof/>
         </w:rPr>
       </w:pPr>
-      <w:hyperlink w:anchor="_Toc532133478" w:history="1">
+      <w:hyperlink w:anchor="_Toc532155072" w:history="1">
         <w:r>
           <w:rPr>
             <w:rStyle w:val="Hyperlink"/>
@@ -2141,7 +2141,7 @@
             <w:noProof/>
             <w:webHidden/>
           </w:rPr>
-          <w:instrText xml:space="preserve"> PAGEREF _Toc532133478 \h </w:instrText>
+          <w:instrText xml:space="preserve"> PAGEREF _Toc532155072 \h </w:instrText>
         </w:r>
         <w:r>
           <w:rPr>
@@ -2183,7 +2183,7 @@
           <w:noProof/>
         </w:rPr>
       </w:pPr>
-      <w:hyperlink w:anchor="_Toc532133479" w:history="1">
+      <w:hyperlink w:anchor="_Toc532155073" w:history="1">
         <w:r>
           <w:rPr>
             <w:rStyle w:val="Hyperlink"/>
@@ -2210,7 +2210,7 @@
             <w:noProof/>
             <w:webHidden/>
           </w:rPr>
-          <w:instrText xml:space="preserve"> PAGEREF _Toc532133479 \h </w:instrText>
+          <w:instrText xml:space="preserve"> PAGEREF _Toc532155073 \h </w:instrText>
         </w:r>
         <w:r>
           <w:rPr>
@@ -2252,7 +2252,7 @@
           <w:noProof/>
         </w:rPr>
       </w:pPr>
-      <w:hyperlink w:anchor="_Toc532133480" w:history="1">
+      <w:hyperlink w:anchor="_Toc532155074" w:history="1">
         <w:r>
           <w:rPr>
             <w:rStyle w:val="Hyperlink"/>
@@ -2279,7 +2279,7 @@
             <w:noProof/>
             <w:webHidden/>
           </w:rPr>
-          <w:instrText xml:space="preserve"> PAGEREF _Toc532133480 \h </w:instrText>
+          <w:instrText xml:space="preserve"> PAGEREF _Toc532155074 \h </w:instrText>
         </w:r>
         <w:r>
           <w:rPr>
@@ -2321,7 +2321,7 @@
           <w:noProof/>
         </w:rPr>
       </w:pPr>
-      <w:hyperlink w:anchor="_Toc532133481" w:history="1">
+      <w:hyperlink w:anchor="_Toc532155075" w:history="1">
         <w:r>
           <w:rPr>
             <w:rStyle w:val="Hyperlink"/>
@@ -2348,7 +2348,7 @@
             <w:noProof/>
             <w:webHidden/>
           </w:rPr>
-          <w:instrText xml:space="preserve"> PAGEREF _Toc532133481 \h </w:instrText>
+          <w:instrText xml:space="preserve"> PAGEREF _Toc532155075 \h </w:instrText>
         </w:r>
         <w:r>
           <w:rPr>
@@ -2390,7 +2390,7 @@
           <w:noProof/>
         </w:rPr>
       </w:pPr>
-      <w:hyperlink w:anchor="_Toc532133482" w:history="1">
+      <w:hyperlink w:anchor="_Toc532155076" w:history="1">
         <w:r>
           <w:rPr>
             <w:rStyle w:val="Hyperlink"/>
@@ -2417,7 +2417,7 @@
             <w:noProof/>
             <w:webHidden/>
           </w:rPr>
-          <w:instrText xml:space="preserve"> PAGEREF _Toc532133482 \h </w:instrText>
+          <w:instrText xml:space="preserve"> PAGEREF _Toc532155076 \h </w:instrText>
         </w:r>
         <w:r>
           <w:rPr>
@@ -2485,7 +2485,7 @@
           <w:szCs w:val="24"/>
         </w:rPr>
       </w:pPr>
-      <w:bookmarkStart w:id="1" w:name="_Toc532143771"/>
+      <w:bookmarkStart w:id="1" w:name="_Toc532155047"/>
       <w:r>
         <w:rPr>
           <w:szCs w:val="24"/>
@@ -3026,7 +3026,7 @@
           <w:szCs w:val="24"/>
         </w:rPr>
       </w:pPr>
-      <w:bookmarkStart w:id="2" w:name="_Toc532143772"/>
+      <w:bookmarkStart w:id="2" w:name="_Toc532155048"/>
       <w:r>
         <w:rPr>
           <w:szCs w:val="24"/>
@@ -3043,7 +3043,7 @@
           <w:sz w:val="28"/>
         </w:rPr>
       </w:pPr>
-      <w:bookmarkStart w:id="3" w:name="_Toc532143773"/>
+      <w:bookmarkStart w:id="3" w:name="_Toc532155049"/>
       <w:r>
         <w:rPr>
           <w:sz w:val="28"/>
@@ -3327,7 +3327,7 @@
           <w:szCs w:val="24"/>
         </w:rPr>
       </w:pPr>
-      <w:bookmarkStart w:id="4" w:name="_Toc532133468"/>
+      <w:bookmarkStart w:id="4" w:name="_Toc532155062"/>
       <w:r>
         <w:rPr>
           <w:sz w:val="20"/>
@@ -4000,7 +4000,7 @@
           <w:sz w:val="20"/>
         </w:rPr>
       </w:pPr>
-      <w:bookmarkStart w:id="5" w:name="_Toc532133469"/>
+      <w:bookmarkStart w:id="5" w:name="_Toc532155063"/>
       <w:r>
         <w:rPr>
           <w:sz w:val="20"/>
@@ -4458,7 +4458,7 @@
           <w:sz w:val="20"/>
         </w:rPr>
       </w:pPr>
-      <w:bookmarkStart w:id="6" w:name="_Toc532133470"/>
+      <w:bookmarkStart w:id="6" w:name="_Toc532155064"/>
       <w:r>
         <w:rPr>
           <w:sz w:val="20"/>
@@ -4917,7 +4917,7 @@
           <w:sz w:val="20"/>
         </w:rPr>
       </w:pPr>
-      <w:bookmarkStart w:id="7" w:name="_Toc532133471"/>
+      <w:bookmarkStart w:id="7" w:name="_Toc532155065"/>
       <w:r>
         <w:rPr>
           <w:sz w:val="20"/>
@@ -4974,7 +4974,7 @@
           <w:sz w:val="28"/>
         </w:rPr>
       </w:pPr>
-      <w:bookmarkStart w:id="8" w:name="_Toc532143774"/>
+      <w:bookmarkStart w:id="8" w:name="_Toc532155050"/>
       <w:r>
         <w:rPr>
           <w:sz w:val="28"/>
@@ -5901,7 +5901,7 @@
           <w:sz w:val="22"/>
         </w:rPr>
       </w:pPr>
-      <w:bookmarkStart w:id="9" w:name="_Toc532133472"/>
+      <w:bookmarkStart w:id="9" w:name="_Toc532155066"/>
       <w:r>
         <w:rPr>
           <w:sz w:val="20"/>
@@ -5955,7 +5955,7 @@
           <w:szCs w:val="24"/>
         </w:rPr>
       </w:pPr>
-      <w:bookmarkStart w:id="10" w:name="_Toc532143775"/>
+      <w:bookmarkStart w:id="10" w:name="_Toc532155051"/>
       <w:r>
         <w:rPr>
           <w:sz w:val="28"/>
@@ -6086,7 +6086,7 @@
           <w:szCs w:val="24"/>
         </w:rPr>
       </w:pPr>
-      <w:bookmarkStart w:id="11" w:name="_Toc532143776"/>
+      <w:bookmarkStart w:id="11" w:name="_Toc532155052"/>
       <w:r>
         <w:rPr>
           <w:sz w:val="28"/>
@@ -6317,7 +6317,7 @@
           <w:szCs w:val="24"/>
         </w:rPr>
       </w:pPr>
-      <w:bookmarkStart w:id="12" w:name="_Toc532143777"/>
+      <w:bookmarkStart w:id="12" w:name="_Toc532155053"/>
       <w:r>
         <w:rPr>
           <w:sz w:val="28"/>
@@ -6692,7 +6692,7 @@
           <w:szCs w:val="24"/>
         </w:rPr>
       </w:pPr>
-      <w:bookmarkStart w:id="13" w:name="_Toc532133473"/>
+      <w:bookmarkStart w:id="13" w:name="_Toc532155067"/>
       <w:r>
         <w:rPr>
           <w:sz w:val="20"/>
@@ -6863,7 +6863,7 @@
           <w:szCs w:val="24"/>
         </w:rPr>
       </w:pPr>
-      <w:bookmarkStart w:id="14" w:name="_Toc532133474"/>
+      <w:bookmarkStart w:id="14" w:name="_Toc532155068"/>
       <w:r>
         <w:rPr>
           <w:sz w:val="20"/>
@@ -6931,7 +6931,7 @@
           <w:szCs w:val="24"/>
         </w:rPr>
       </w:pPr>
-      <w:bookmarkStart w:id="15" w:name="_Toc532143778"/>
+      <w:bookmarkStart w:id="15" w:name="_Toc532155054"/>
       <w:r>
         <w:rPr>
           <w:szCs w:val="24"/>
@@ -7003,7 +7003,7 @@
           <w:sz w:val="28"/>
         </w:rPr>
       </w:pPr>
-      <w:bookmarkStart w:id="16" w:name="_Toc532143779"/>
+      <w:bookmarkStart w:id="16" w:name="_Toc532155055"/>
       <w:r>
         <w:rPr>
           <w:sz w:val="28"/>
@@ -7021,7 +7021,7 @@
       <w:pPr>
         <w:pStyle w:val="Heading3"/>
       </w:pPr>
-      <w:bookmarkStart w:id="17" w:name="_Toc532143780"/>
+      <w:bookmarkStart w:id="17" w:name="_Toc532155056"/>
       <w:r>
         <w:t>Prewitt</w:t>
       </w:r>
@@ -7148,7 +7148,7 @@
         <w:pStyle w:val="Caption"/>
         <w:jc w:val="center"/>
       </w:pPr>
-      <w:bookmarkStart w:id="18" w:name="_Toc532133475"/>
+      <w:bookmarkStart w:id="18" w:name="_Toc532155069"/>
       <w:r>
         <w:rPr>
           <w:sz w:val="20"/>
@@ -7318,7 +7318,7 @@
           <w:sz w:val="22"/>
         </w:rPr>
       </w:pPr>
-      <w:bookmarkStart w:id="19" w:name="_Toc532133476"/>
+      <w:bookmarkStart w:id="19" w:name="_Toc532155070"/>
       <w:r>
         <w:rPr>
           <w:sz w:val="20"/>
@@ -7453,7 +7453,7 @@
       <w:pPr>
         <w:pStyle w:val="Heading3"/>
       </w:pPr>
-      <w:bookmarkStart w:id="20" w:name="_Toc532143781"/>
+      <w:bookmarkStart w:id="20" w:name="_Toc532155057"/>
       <w:r>
         <w:t>Roberts</w:t>
       </w:r>
@@ -7580,7 +7580,7 @@
         <w:pStyle w:val="Caption"/>
         <w:jc w:val="center"/>
       </w:pPr>
-      <w:bookmarkStart w:id="21" w:name="_Toc532133477"/>
+      <w:bookmarkStart w:id="21" w:name="_Toc532155071"/>
       <w:r>
         <w:rPr>
           <w:sz w:val="20"/>
@@ -7747,7 +7747,7 @@
         <w:pStyle w:val="Caption"/>
         <w:jc w:val="center"/>
       </w:pPr>
-      <w:bookmarkStart w:id="22" w:name="_Toc532133478"/>
+      <w:bookmarkStart w:id="22" w:name="_Toc532155072"/>
       <w:r>
         <w:rPr>
           <w:sz w:val="20"/>
@@ -7847,7 +7847,7 @@
       <w:pPr>
         <w:pStyle w:val="Heading3"/>
       </w:pPr>
-      <w:bookmarkStart w:id="23" w:name="_Toc532143782"/>
+      <w:bookmarkStart w:id="23" w:name="_Toc532155058"/>
       <w:r>
         <w:lastRenderedPageBreak/>
         <w:t>Sobel</w:t>
@@ -7975,7 +7975,7 @@
         <w:pStyle w:val="Caption"/>
         <w:jc w:val="center"/>
       </w:pPr>
-      <w:bookmarkStart w:id="24" w:name="_Toc532133479"/>
+      <w:bookmarkStart w:id="24" w:name="_Toc532155073"/>
       <w:r>
         <w:rPr>
           <w:sz w:val="20"/>
@@ -8142,7 +8142,7 @@
         <w:pStyle w:val="Caption"/>
         <w:jc w:val="center"/>
       </w:pPr>
-      <w:bookmarkStart w:id="25" w:name="_Toc532133480"/>
+      <w:bookmarkStart w:id="25" w:name="_Toc532155074"/>
       <w:r>
         <w:rPr>
           <w:sz w:val="20"/>
@@ -8215,7 +8215,7 @@
           <w:sz w:val="28"/>
         </w:rPr>
       </w:pPr>
-      <w:bookmarkStart w:id="26" w:name="_Toc532143783"/>
+      <w:bookmarkStart w:id="26" w:name="_Toc532155059"/>
       <w:r>
         <w:rPr>
           <w:sz w:val="28"/>
@@ -8342,62 +8342,58 @@
         <w:rPr>
           <w:sz w:val="24"/>
         </w:rPr>
-        <w:t xml:space="preserve">. The only surprising result was that the shared memory kernel did not perform as well as the global memory. </w:t>
-      </w:r>
-      <w:r>
-        <w:rPr>
-          <w:sz w:val="24"/>
-        </w:rPr>
-        <w:t xml:space="preserve">Processing each pixel requires accessing the filter memory multiple times, which I thought would counteract the amount of time needed to copy the filter </w:t>
+        <w:t xml:space="preserve">. </w:t>
+      </w:r>
+      <w:r>
+        <w:rPr>
+          <w:sz w:val="24"/>
+        </w:rPr>
+        <w:t>The results are a bit skewed</w:t>
+      </w:r>
+      <w:r>
+        <w:rPr>
+          <w:sz w:val="24"/>
+        </w:rPr>
+        <w:t>, as the CPU doesn’t have multithread</w:t>
+      </w:r>
+      <w:r>
+        <w:rPr>
+          <w:sz w:val="24"/>
+        </w:rPr>
+        <w:t>ing</w:t>
+      </w:r>
+      <w:r>
+        <w:rPr>
+          <w:sz w:val="24"/>
+        </w:rPr>
+        <w:t xml:space="preserve"> support, but the GPU would still best the CPU regardless. </w:t>
+      </w:r>
+      <w:r>
+        <w:rPr>
+          <w:sz w:val="24"/>
+        </w:rPr>
+        <w:t xml:space="preserve">The shared memory kernel also outperformed </w:t>
       </w:r>
       <w:r>
         <w:rPr>
           <w:sz w:val="24"/>
         </w:rPr>
         <w:lastRenderedPageBreak/>
-        <w:t>data to shared memory and sync the threads in each block.</w:t>
-      </w:r>
-      <w:r>
-        <w:rPr>
-          <w:sz w:val="24"/>
-        </w:rPr>
-        <w:t xml:space="preserve"> The shared memory setup time for the filter</w:t>
-      </w:r>
-      <w:r>
-        <w:rPr>
-          <w:sz w:val="24"/>
-        </w:rPr>
-        <w:t xml:space="preserve"> data</w:t>
-      </w:r>
-      <w:r>
-        <w:rPr>
-          <w:sz w:val="24"/>
-        </w:rPr>
-        <w:t xml:space="preserve"> apparently took longer than simply accessing the </w:t>
-      </w:r>
-      <w:r>
-        <w:rPr>
-          <w:sz w:val="24"/>
-        </w:rPr>
-        <w:t xml:space="preserve">filter </w:t>
-      </w:r>
-      <w:r>
-        <w:rPr>
-          <w:sz w:val="24"/>
-        </w:rPr>
-        <w:t xml:space="preserve">data </w:t>
-      </w:r>
-      <w:r>
-        <w:rPr>
-          <w:sz w:val="24"/>
-        </w:rPr>
-        <w:t>in</w:t>
-      </w:r>
-      <w:r>
-        <w:rPr>
-          <w:sz w:val="24"/>
-        </w:rPr>
-        <w:t xml:space="preserve"> global memory</w:t>
+        <w:t>the global memory kernel</w:t>
+      </w:r>
+      <w:r>
+        <w:rPr>
+          <w:sz w:val="24"/>
+        </w:rPr>
+        <w:t>, as expected</w:t>
+      </w:r>
+      <w:bookmarkStart w:id="27" w:name="_GoBack"/>
+      <w:bookmarkEnd w:id="27"/>
+      <w:r>
+        <w:rPr>
+          <w:sz w:val="24"/>
+        </w:rPr>
+        <w:t>, though I thought there would be a larger difference in execution time</w:t>
       </w:r>
       <w:r>
         <w:rPr>
@@ -8716,7 +8712,13 @@
               <w:rPr>
                 <w:sz w:val="24"/>
               </w:rPr>
-              <w:t>10.6232</w:t>
+              <w:t>6.</w:t>
+            </w:r>
+            <w:r>
+              <w:rPr>
+                <w:sz w:val="24"/>
+              </w:rPr>
+              <w:t>3000</w:t>
             </w:r>
           </w:p>
         </w:tc>
@@ -8734,7 +8736,13 @@
               <w:rPr>
                 <w:sz w:val="24"/>
               </w:rPr>
-              <w:t>0.5930</w:t>
+              <w:t>0</w:t>
+            </w:r>
+            <w:r>
+              <w:rPr>
+                <w:sz w:val="24"/>
+              </w:rPr>
+              <w:t>.4530</w:t>
             </w:r>
           </w:p>
         </w:tc>
@@ -8752,7 +8760,13 @@
               <w:rPr>
                 <w:sz w:val="24"/>
               </w:rPr>
-              <w:t>0.6353</w:t>
+              <w:t>0.</w:t>
+            </w:r>
+            <w:r>
+              <w:rPr>
+                <w:sz w:val="24"/>
+              </w:rPr>
+              <w:t>4285</w:t>
             </w:r>
           </w:p>
         </w:tc>
@@ -8808,7 +8822,7 @@
               <w:rPr>
                 <w:sz w:val="24"/>
               </w:rPr>
-              <w:t>16.0494</w:t>
+              <w:t>9.6186</w:t>
             </w:r>
           </w:p>
         </w:tc>
@@ -8826,7 +8840,13 @@
               <w:rPr>
                 <w:sz w:val="24"/>
               </w:rPr>
-              <w:t>0.7689</w:t>
+              <w:t>0.</w:t>
+            </w:r>
+            <w:r>
+              <w:rPr>
+                <w:sz w:val="24"/>
+              </w:rPr>
+              <w:t>5202</w:t>
             </w:r>
           </w:p>
         </w:tc>
@@ -8844,137 +8864,13 @@
               <w:rPr>
                 <w:sz w:val="24"/>
               </w:rPr>
-              <w:t>0.9739</w:t>
-            </w:r>
-          </w:p>
-        </w:tc>
-        <w:bookmarkStart w:id="27" w:name="_GoBack"/>
-        <w:bookmarkEnd w:id="27"/>
-      </w:tr>
-      <w:tr>
-        <w:tc>
-          <w:tcPr>
-            <w:tcW w:w="1734" w:type="dxa"/>
-          </w:tcPr>
-          <w:p>
-            <w:pPr>
-              <w:rPr>
-                <w:sz w:val="24"/>
-              </w:rPr>
-            </w:pPr>
-            <w:r>
-              <w:rPr>
-                <w:sz w:val="24"/>
-              </w:rPr>
-              <w:t>b</w:t>
-            </w:r>
-            <w:r>
-              <w:rPr>
-                <w:sz w:val="24"/>
-              </w:rPr>
-              <w:t>irds.jpg</w:t>
-            </w:r>
-          </w:p>
-        </w:tc>
-        <w:tc>
-          <w:tcPr>
-            <w:tcW w:w="2581" w:type="dxa"/>
-          </w:tcPr>
-          <w:p>
-            <w:pPr>
-              <w:rPr>
-                <w:sz w:val="24"/>
-              </w:rPr>
-            </w:pPr>
-            <w:r>
-              <w:rPr>
-                <w:sz w:val="24"/>
-              </w:rPr>
-              <w:t>700 x 533 (</w:t>
-            </w:r>
-            <w:r>
-              <w:rPr>
-                <w:sz w:val="24"/>
-              </w:rPr>
-              <w:t>373</w:t>
-            </w:r>
-            <w:r>
-              <w:rPr>
-                <w:sz w:val="24"/>
-              </w:rPr>
-              <w:t>,</w:t>
-            </w:r>
-            <w:r>
-              <w:rPr>
-                <w:sz w:val="24"/>
-              </w:rPr>
-              <w:t>100</w:t>
-            </w:r>
-            <w:r>
-              <w:rPr>
-                <w:sz w:val="24"/>
-              </w:rPr>
-              <w:t>)</w:t>
-            </w:r>
-          </w:p>
-        </w:tc>
-        <w:tc>
-          <w:tcPr>
-            <w:tcW w:w="1620" w:type="dxa"/>
-          </w:tcPr>
-          <w:p>
-            <w:pPr>
-              <w:rPr>
-                <w:sz w:val="24"/>
-              </w:rPr>
-            </w:pPr>
-            <w:r>
-              <w:rPr>
-                <w:sz w:val="24"/>
-              </w:rPr>
-              <w:t>24.171</w:t>
-            </w:r>
-            <w:r>
-              <w:rPr>
-                <w:sz w:val="24"/>
-              </w:rPr>
-              <w:t>0</w:t>
-            </w:r>
-          </w:p>
-        </w:tc>
-        <w:tc>
-          <w:tcPr>
-            <w:tcW w:w="1800" w:type="dxa"/>
-          </w:tcPr>
-          <w:p>
-            <w:pPr>
-              <w:rPr>
-                <w:sz w:val="24"/>
-              </w:rPr>
-            </w:pPr>
-            <w:r>
-              <w:rPr>
-                <w:sz w:val="24"/>
-              </w:rPr>
-              <w:t>1.1357</w:t>
-            </w:r>
-          </w:p>
-        </w:tc>
-        <w:tc>
-          <w:tcPr>
-            <w:tcW w:w="1800" w:type="dxa"/>
-          </w:tcPr>
-          <w:p>
-            <w:pPr>
-              <w:rPr>
-                <w:sz w:val="24"/>
-              </w:rPr>
-            </w:pPr>
-            <w:r>
-              <w:rPr>
-                <w:sz w:val="24"/>
-              </w:rPr>
-              <w:t>1.1654</w:t>
+              <w:t>0.</w:t>
+            </w:r>
+            <w:r>
+              <w:rPr>
+                <w:sz w:val="24"/>
+              </w:rPr>
+              <w:t>4687</w:t>
             </w:r>
           </w:p>
         </w:tc>
@@ -8994,7 +8890,13 @@
               <w:rPr>
                 <w:sz w:val="24"/>
               </w:rPr>
-              <w:t>church.jpg</w:t>
+              <w:t>b</w:t>
+            </w:r>
+            <w:r>
+              <w:rPr>
+                <w:sz w:val="24"/>
+              </w:rPr>
+              <w:t>irds.jpg</w:t>
             </w:r>
           </w:p>
         </w:tc>
@@ -9012,13 +8914,13 @@
               <w:rPr>
                 <w:sz w:val="24"/>
               </w:rPr>
-              <w:t>1024 x 768 (</w:t>
-            </w:r>
-            <w:r>
-              <w:rPr>
-                <w:sz w:val="24"/>
-              </w:rPr>
-              <w:t>786</w:t>
+              <w:t>700 x 533 (</w:t>
+            </w:r>
+            <w:r>
+              <w:rPr>
+                <w:sz w:val="24"/>
+              </w:rPr>
+              <w:t>373</w:t>
             </w:r>
             <w:r>
               <w:rPr>
@@ -9030,7 +8932,7 @@
               <w:rPr>
                 <w:sz w:val="24"/>
               </w:rPr>
-              <w:t>432</w:t>
+              <w:t>100</w:t>
             </w:r>
             <w:r>
               <w:rPr>
@@ -9054,7 +8956,7 @@
               <w:rPr>
                 <w:sz w:val="24"/>
               </w:rPr>
-              <w:t>48.7879</w:t>
+              <w:t>15.9758</w:t>
             </w:r>
           </w:p>
         </w:tc>
@@ -9072,7 +8974,7 @@
               <w:rPr>
                 <w:sz w:val="24"/>
               </w:rPr>
-              <w:t>1.9197</w:t>
+              <w:t>0.6813</w:t>
             </w:r>
           </w:p>
         </w:tc>
@@ -9090,7 +8992,7 @@
               <w:rPr>
                 <w:sz w:val="24"/>
               </w:rPr>
-              <w:t>2.2372</w:t>
+              <w:t>0.5651</w:t>
             </w:r>
           </w:p>
         </w:tc>
@@ -9110,13 +9012,7 @@
               <w:rPr>
                 <w:sz w:val="24"/>
               </w:rPr>
-              <w:t>p</w:t>
-            </w:r>
-            <w:r>
-              <w:rPr>
-                <w:sz w:val="24"/>
-              </w:rPr>
-              <w:t>isa.jpg</w:t>
+              <w:t>church.jpg</w:t>
             </w:r>
           </w:p>
         </w:tc>
@@ -9134,7 +9030,31 @@
               <w:rPr>
                 <w:sz w:val="24"/>
               </w:rPr>
-              <w:t>1600 x 900 (1,440,000)</w:t>
+              <w:t>1024 x 768 (</w:t>
+            </w:r>
+            <w:r>
+              <w:rPr>
+                <w:sz w:val="24"/>
+              </w:rPr>
+              <w:t>786</w:t>
+            </w:r>
+            <w:r>
+              <w:rPr>
+                <w:sz w:val="24"/>
+              </w:rPr>
+              <w:t>,</w:t>
+            </w:r>
+            <w:r>
+              <w:rPr>
+                <w:sz w:val="24"/>
+              </w:rPr>
+              <w:t>432</w:t>
+            </w:r>
+            <w:r>
+              <w:rPr>
+                <w:sz w:val="24"/>
+              </w:rPr>
+              <w:t>)</w:t>
             </w:r>
           </w:p>
         </w:tc>
@@ -9152,13 +9072,7 @@
               <w:rPr>
                 <w:sz w:val="24"/>
               </w:rPr>
-              <w:t>88.</w:t>
-            </w:r>
-            <w:r>
-              <w:rPr>
-                <w:sz w:val="24"/>
-              </w:rPr>
-              <w:t>7504</w:t>
+              <w:t>28.9552</w:t>
             </w:r>
           </w:p>
         </w:tc>
@@ -9176,7 +9090,7 @@
               <w:rPr>
                 <w:sz w:val="24"/>
               </w:rPr>
-              <w:t>3.5310</w:t>
+              <w:t>1.0745</w:t>
             </w:r>
           </w:p>
         </w:tc>
@@ -9194,7 +9108,13 @@
               <w:rPr>
                 <w:sz w:val="24"/>
               </w:rPr>
-              <w:t>3.7038</w:t>
+              <w:t>0.816</w:t>
+            </w:r>
+            <w:r>
+              <w:rPr>
+                <w:sz w:val="24"/>
+              </w:rPr>
+              <w:t>2</w:t>
             </w:r>
           </w:p>
         </w:tc>
@@ -9214,7 +9134,13 @@
               <w:rPr>
                 <w:sz w:val="24"/>
               </w:rPr>
-              <w:t>valley.jpg</w:t>
+              <w:t>p</w:t>
+            </w:r>
+            <w:r>
+              <w:rPr>
+                <w:sz w:val="24"/>
+              </w:rPr>
+              <w:t>isa.jpg</w:t>
             </w:r>
           </w:p>
         </w:tc>
@@ -9232,43 +9158,7 @@
               <w:rPr>
                 <w:sz w:val="24"/>
               </w:rPr>
-              <w:t>2560 x 1440 (</w:t>
-            </w:r>
-            <w:r>
-              <w:rPr>
-                <w:sz w:val="24"/>
-              </w:rPr>
-              <w:t>3</w:t>
-            </w:r>
-            <w:r>
-              <w:rPr>
-                <w:sz w:val="24"/>
-              </w:rPr>
-              <w:t>,</w:t>
-            </w:r>
-            <w:r>
-              <w:rPr>
-                <w:sz w:val="24"/>
-              </w:rPr>
-              <w:t>686</w:t>
-            </w:r>
-            <w:r>
-              <w:rPr>
-                <w:sz w:val="24"/>
-              </w:rPr>
-              <w:t>,</w:t>
-            </w:r>
-            <w:r>
-              <w:rPr>
-                <w:sz w:val="24"/>
-              </w:rPr>
-              <w:t>400</w:t>
-            </w:r>
-            <w:r>
-              <w:rPr>
-                <w:sz w:val="24"/>
-              </w:rPr>
-              <w:t>)</w:t>
+              <w:t>1600 x 900 (1,440,000)</w:t>
             </w:r>
           </w:p>
         </w:tc>
@@ -9286,7 +9176,7 @@
               <w:rPr>
                 <w:sz w:val="24"/>
               </w:rPr>
-              <w:t>228.5247</w:t>
+              <w:t>52.4860</w:t>
             </w:r>
           </w:p>
         </w:tc>
@@ -9304,7 +9194,7 @@
               <w:rPr>
                 <w:sz w:val="24"/>
               </w:rPr>
-              <w:t>7.8206</w:t>
+              <w:t>1.5420</w:t>
             </w:r>
           </w:p>
         </w:tc>
@@ -9322,7 +9212,7 @@
               <w:rPr>
                 <w:sz w:val="24"/>
               </w:rPr>
-              <w:t>8.3551</w:t>
+              <w:t>1.2809</w:t>
             </w:r>
           </w:p>
         </w:tc>
@@ -9342,7 +9232,7 @@
               <w:rPr>
                 <w:sz w:val="24"/>
               </w:rPr>
-              <w:t>town.jpg</w:t>
+              <w:t>valley.jpg</w:t>
             </w:r>
           </w:p>
         </w:tc>
@@ -9360,13 +9250,13 @@
               <w:rPr>
                 <w:sz w:val="24"/>
               </w:rPr>
-              <w:t>3840 x 2160 (</w:t>
-            </w:r>
-            <w:r>
-              <w:rPr>
-                <w:sz w:val="24"/>
-              </w:rPr>
-              <w:t>8</w:t>
+              <w:t>2560 x 1440 (</w:t>
+            </w:r>
+            <w:r>
+              <w:rPr>
+                <w:sz w:val="24"/>
+              </w:rPr>
+              <w:t>3</w:t>
             </w:r>
             <w:r>
               <w:rPr>
@@ -9378,7 +9268,7 @@
               <w:rPr>
                 <w:sz w:val="24"/>
               </w:rPr>
-              <w:t>294</w:t>
+              <w:t>686</w:t>
             </w:r>
             <w:r>
               <w:rPr>
@@ -9414,7 +9304,7 @@
               <w:rPr>
                 <w:sz w:val="24"/>
               </w:rPr>
-              <w:t>516.8103</w:t>
+              <w:t>135.4677</w:t>
             </w:r>
           </w:p>
         </w:tc>
@@ -9432,7 +9322,7 @@
               <w:rPr>
                 <w:sz w:val="24"/>
               </w:rPr>
-              <w:t>17.3303</w:t>
+              <w:t>3.0519</w:t>
             </w:r>
           </w:p>
         </w:tc>
@@ -9450,7 +9340,141 @@
               <w:rPr>
                 <w:sz w:val="24"/>
               </w:rPr>
-              <w:t>18.7000</w:t>
+              <w:t>2.082</w:t>
+            </w:r>
+            <w:r>
+              <w:rPr>
+                <w:sz w:val="24"/>
+              </w:rPr>
+              <w:t>2</w:t>
+            </w:r>
+          </w:p>
+        </w:tc>
+      </w:tr>
+      <w:tr>
+        <w:tc>
+          <w:tcPr>
+            <w:tcW w:w="1734" w:type="dxa"/>
+          </w:tcPr>
+          <w:p>
+            <w:pPr>
+              <w:rPr>
+                <w:sz w:val="24"/>
+              </w:rPr>
+            </w:pPr>
+            <w:r>
+              <w:rPr>
+                <w:sz w:val="24"/>
+              </w:rPr>
+              <w:t>town.jpg</w:t>
+            </w:r>
+          </w:p>
+        </w:tc>
+        <w:tc>
+          <w:tcPr>
+            <w:tcW w:w="2581" w:type="dxa"/>
+          </w:tcPr>
+          <w:p>
+            <w:pPr>
+              <w:rPr>
+                <w:sz w:val="24"/>
+              </w:rPr>
+            </w:pPr>
+            <w:r>
+              <w:rPr>
+                <w:sz w:val="24"/>
+              </w:rPr>
+              <w:t>3840 x 2160 (</w:t>
+            </w:r>
+            <w:r>
+              <w:rPr>
+                <w:sz w:val="24"/>
+              </w:rPr>
+              <w:t>8</w:t>
+            </w:r>
+            <w:r>
+              <w:rPr>
+                <w:sz w:val="24"/>
+              </w:rPr>
+              <w:t>,</w:t>
+            </w:r>
+            <w:r>
+              <w:rPr>
+                <w:sz w:val="24"/>
+              </w:rPr>
+              <w:t>294</w:t>
+            </w:r>
+            <w:r>
+              <w:rPr>
+                <w:sz w:val="24"/>
+              </w:rPr>
+              <w:t>,</w:t>
+            </w:r>
+            <w:r>
+              <w:rPr>
+                <w:sz w:val="24"/>
+              </w:rPr>
+              <w:t>400</w:t>
+            </w:r>
+            <w:r>
+              <w:rPr>
+                <w:sz w:val="24"/>
+              </w:rPr>
+              <w:t>)</w:t>
+            </w:r>
+          </w:p>
+        </w:tc>
+        <w:tc>
+          <w:tcPr>
+            <w:tcW w:w="1620" w:type="dxa"/>
+          </w:tcPr>
+          <w:p>
+            <w:pPr>
+              <w:rPr>
+                <w:sz w:val="24"/>
+              </w:rPr>
+            </w:pPr>
+            <w:r>
+              <w:rPr>
+                <w:sz w:val="24"/>
+              </w:rPr>
+              <w:t>306.9337</w:t>
+            </w:r>
+          </w:p>
+        </w:tc>
+        <w:tc>
+          <w:tcPr>
+            <w:tcW w:w="1800" w:type="dxa"/>
+          </w:tcPr>
+          <w:p>
+            <w:pPr>
+              <w:rPr>
+                <w:sz w:val="24"/>
+              </w:rPr>
+            </w:pPr>
+            <w:r>
+              <w:rPr>
+                <w:sz w:val="24"/>
+              </w:rPr>
+              <w:t>7.9471</w:t>
+            </w:r>
+          </w:p>
+        </w:tc>
+        <w:tc>
+          <w:tcPr>
+            <w:tcW w:w="1800" w:type="dxa"/>
+          </w:tcPr>
+          <w:p>
+            <w:pPr>
+              <w:rPr>
+                <w:sz w:val="24"/>
+              </w:rPr>
+            </w:pPr>
+            <w:r>
+              <w:rPr>
+                <w:sz w:val="24"/>
+              </w:rPr>
+              <w:t>5.11236</w:t>
             </w:r>
           </w:p>
         </w:tc>
@@ -9465,7 +9489,7 @@
           <w:szCs w:val="24"/>
         </w:rPr>
       </w:pPr>
-      <w:bookmarkStart w:id="28" w:name="_Toc532133481"/>
+      <w:bookmarkStart w:id="28" w:name="_Toc532155075"/>
       <w:r>
         <w:rPr>
           <w:sz w:val="20"/>
@@ -9524,10 +9548,10 @@
           <w:noProof/>
         </w:rPr>
         <w:drawing>
-          <wp:inline distT="0" distB="0" distL="0" distR="0" wp14:anchorId="3980AC97" wp14:editId="777A1FC1">
-            <wp:extent cx="6040281" cy="4165600"/>
-            <wp:effectExtent l="0" t="0" r="0" b="6350"/>
-            <wp:docPr id="43" name="Picture 43"/>
+          <wp:inline distT="0" distB="0" distL="0" distR="0" wp14:anchorId="391F7D23" wp14:editId="5E91FFF3">
+            <wp:extent cx="6038850" cy="4102031"/>
+            <wp:effectExtent l="0" t="0" r="0" b="0"/>
+            <wp:docPr id="46" name="Picture 46"/>
             <wp:cNvGraphicFramePr>
               <a:graphicFrameLocks xmlns:a="http://schemas.openxmlformats.org/drawingml/2006/main" noChangeAspect="1"/>
             </wp:cNvGraphicFramePr>
@@ -9547,7 +9571,7 @@
                   <pic:spPr>
                     <a:xfrm>
                       <a:off x="0" y="0"/>
-                      <a:ext cx="6058535" cy="4178189"/>
+                      <a:ext cx="6043818" cy="4105405"/>
                     </a:xfrm>
                     <a:prstGeom prst="rect">
                       <a:avLst/>
@@ -9569,7 +9593,7 @@
           <w:szCs w:val="24"/>
         </w:rPr>
       </w:pPr>
-      <w:bookmarkStart w:id="29" w:name="_Toc532133482"/>
+      <w:bookmarkStart w:id="29" w:name="_Toc532155076"/>
       <w:r>
         <w:rPr>
           <w:sz w:val="20"/>
@@ -9635,7 +9659,7 @@
           <w:szCs w:val="24"/>
         </w:rPr>
       </w:pPr>
-      <w:bookmarkStart w:id="30" w:name="_Toc532143784"/>
+      <w:bookmarkStart w:id="30" w:name="_Toc532155060"/>
       <w:r>
         <w:rPr>
           <w:szCs w:val="24"/>
@@ -9709,7 +9733,19 @@
         <w:rPr>
           <w:sz w:val="24"/>
         </w:rPr>
-        <w:t xml:space="preserve"> One surprising result was that the global memory kernel outperformed the shared memory kernel, though the difference between the two was quite small. In addition, </w:t>
+        <w:t xml:space="preserve"> </w:t>
+      </w:r>
+      <w:r>
+        <w:rPr>
+          <w:sz w:val="24"/>
+        </w:rPr>
+        <w:t>Another expected result was that the shared memory kernel outperformed the global memory kernel, though the difference was small</w:t>
+      </w:r>
+      <w:r>
+        <w:rPr>
+          <w:sz w:val="24"/>
+        </w:rPr>
+        <w:t xml:space="preserve">. In addition, </w:t>
       </w:r>
       <w:r>
         <w:rPr>
@@ -10009,7 +10045,7 @@
           <w:szCs w:val="24"/>
         </w:rPr>
       </w:pPr>
-      <w:bookmarkStart w:id="31" w:name="_Toc532143785"/>
+      <w:bookmarkStart w:id="31" w:name="_Toc532155061"/>
       <w:r>
         <w:rPr>
           <w:szCs w:val="24"/>
@@ -11582,7 +11618,7 @@
 </file>
 
 <file path=customXml/itemProps1.xml><?xml version="1.0" encoding="utf-8"?>
-<ds:datastoreItem xmlns:ds="http://schemas.openxmlformats.org/officeDocument/2006/customXml" ds:itemID="{D71DAD27-3899-44CB-B47F-390762DEB993}">
+<ds:datastoreItem xmlns:ds="http://schemas.openxmlformats.org/officeDocument/2006/customXml" ds:itemID="{5AB399C1-080B-4BB5-9650-6C1D5A6FFE7A}">
   <ds:schemaRefs>
     <ds:schemaRef ds:uri="http://schemas.openxmlformats.org/officeDocument/2006/bibliography"/>
   </ds:schemaRefs>

</xml_diff>